<commit_message>
Début de fonction tir dans player
</commit_message>
<xml_diff>
--- a/logs/Journal de projet.docx
+++ b/logs/Journal de projet.docx
@@ -72,19 +72,8 @@
           <w:szCs w:val="28"/>
           <w:lang w:val="en-CA"/>
         </w:rPr>
-        <w:t xml:space="preserve">Logs de </w:t>
+        <w:t>Logs de tâches</w:t>
       </w:r>
-      <w:proofErr w:type="spellStart"/>
-      <w:r>
-        <w:rPr>
-          <w:b/>
-          <w:sz w:val="28"/>
-          <w:szCs w:val="28"/>
-          <w:lang w:val="en-CA"/>
-        </w:rPr>
-        <w:t>tâches</w:t>
-      </w:r>
-      <w:proofErr w:type="spellEnd"/>
     </w:p>
     <w:p>
       <w:pPr>
@@ -158,23 +147,7 @@
           <w:sz w:val="24"/>
           <w:szCs w:val="24"/>
         </w:rPr>
-        <w:t xml:space="preserve">Ajout des classes de base, création de </w:t>
-      </w:r>
-      <w:proofErr w:type="spellStart"/>
-      <w:r>
-        <w:rPr>
-          <w:sz w:val="24"/>
-          <w:szCs w:val="24"/>
-        </w:rPr>
-        <w:t>namespace</w:t>
-      </w:r>
-      <w:proofErr w:type="spellEnd"/>
-      <w:r>
-        <w:rPr>
-          <w:sz w:val="24"/>
-          <w:szCs w:val="24"/>
-        </w:rPr>
-        <w:t xml:space="preserve"> (1 heure, TBH, CL, 28 octobre)</w:t>
+        <w:t>Ajout des classes de base, création de namespace (1 heure, TBH, CL, 28 octobre)</w:t>
       </w:r>
     </w:p>
     <w:p>
@@ -196,39 +169,7 @@
           <w:sz w:val="24"/>
           <w:szCs w:val="24"/>
         </w:rPr>
-        <w:t xml:space="preserve">Singleton </w:t>
-      </w:r>
-      <w:proofErr w:type="spellStart"/>
-      <w:r>
-        <w:rPr>
-          <w:sz w:val="24"/>
-          <w:szCs w:val="24"/>
-        </w:rPr>
-        <w:t>template</w:t>
-      </w:r>
-      <w:proofErr w:type="spellEnd"/>
-      <w:r>
-        <w:rPr>
-          <w:sz w:val="24"/>
-          <w:szCs w:val="24"/>
-        </w:rPr>
-        <w:t xml:space="preserve"> et non </w:t>
-      </w:r>
-      <w:proofErr w:type="spellStart"/>
-      <w:r>
-        <w:rPr>
-          <w:sz w:val="24"/>
-          <w:szCs w:val="24"/>
-        </w:rPr>
-        <w:t>copyable</w:t>
-      </w:r>
-      <w:proofErr w:type="spellEnd"/>
-      <w:r>
-        <w:rPr>
-          <w:sz w:val="24"/>
-          <w:szCs w:val="24"/>
-        </w:rPr>
-        <w:t xml:space="preserve"> (10 minutes, CL, 29 octobre)</w:t>
+        <w:t>Singleton template et non copyable (10 minutes, CL, 29 octobre)</w:t>
       </w:r>
     </w:p>
     <w:p>
@@ -251,6 +192,28 @@
           <w:szCs w:val="24"/>
         </w:rPr>
         <w:t>Classe projectile (2 heures, TBH (avec aide CL))</w:t>
+      </w:r>
+    </w:p>
+    <w:p>
+      <w:pPr>
+        <w:pStyle w:val="Paragraphedeliste"/>
+        <w:numPr>
+          <w:ilvl w:val="0"/>
+          <w:numId w:val="2"/>
+        </w:numPr>
+        <w:jc w:val="both"/>
+        <w:rPr>
+          <w:b/>
+          <w:sz w:val="24"/>
+          <w:szCs w:val="24"/>
+        </w:rPr>
+      </w:pPr>
+      <w:r>
+        <w:rPr>
+          <w:sz w:val="24"/>
+          <w:szCs w:val="24"/>
+        </w:rPr>
+        <w:t>Délai de tir du joueur (TBH, 10 minutes)</w:t>
       </w:r>
     </w:p>
     <w:p>

</xml_diff>

<commit_message>
SF-ification du délai du joueur
</commit_message>
<xml_diff>
--- a/logs/Journal de projet.docx
+++ b/logs/Journal de projet.docx
@@ -191,7 +191,21 @@
           <w:sz w:val="24"/>
           <w:szCs w:val="24"/>
         </w:rPr>
-        <w:t>Classe projectile (2 heures, TBH (avec aide CL))</w:t>
+        <w:t>Classe projectile (2 heures, TBH (avec aide CL)</w:t>
+      </w:r>
+      <w:r>
+        <w:rPr>
+          <w:sz w:val="24"/>
+          <w:szCs w:val="24"/>
+        </w:rPr>
+        <w:t>, 2 novembre</w:t>
+      </w:r>
+      <w:r>
+        <w:rPr>
+          <w:sz w:val="24"/>
+          <w:szCs w:val="24"/>
+        </w:rPr>
+        <w:t>)</w:t>
       </w:r>
     </w:p>
     <w:p>
@@ -213,7 +227,21 @@
           <w:sz w:val="24"/>
           <w:szCs w:val="24"/>
         </w:rPr>
-        <w:t>Délai de tir du joueur (TBH, 10 minutes)</w:t>
+        <w:t>Délai de tir du joueur (TBH, 10 minutes</w:t>
+      </w:r>
+      <w:r>
+        <w:rPr>
+          <w:sz w:val="24"/>
+          <w:szCs w:val="24"/>
+        </w:rPr>
+        <w:t>, 2 novembre</w:t>
+      </w:r>
+      <w:r>
+        <w:rPr>
+          <w:sz w:val="24"/>
+          <w:szCs w:val="24"/>
+        </w:rPr>
+        <w:t>)</w:t>
       </w:r>
     </w:p>
     <w:p>

</xml_diff>

<commit_message>
Mise à jour du log
</commit_message>
<xml_diff>
--- a/logs/Journal de projet.docx
+++ b/logs/Journal de projet.docx
@@ -1,6 +1,6 @@
 
 <file path=word/document.xml><?xml version="1.0" encoding="utf-8"?>
-<w:document xmlns:ve="http://schemas.openxmlformats.org/markup-compatibility/2006" xmlns:o="urn:schemas-microsoft-com:office:office" xmlns:r="http://schemas.openxmlformats.org/officeDocument/2006/relationships" xmlns:m="http://schemas.openxmlformats.org/officeDocument/2006/math" xmlns:v="urn:schemas-microsoft-com:vml" xmlns:wp="http://schemas.openxmlformats.org/drawingml/2006/wordprocessingDrawing" xmlns:w10="urn:schemas-microsoft-com:office:word" xmlns:w="http://schemas.openxmlformats.org/wordprocessingml/2006/main" xmlns:wne="http://schemas.microsoft.com/office/word/2006/wordml">
+<w:document xmlns:wpc="http://schemas.microsoft.com/office/word/2010/wordprocessingCanvas" xmlns:mc="http://schemas.openxmlformats.org/markup-compatibility/2006" xmlns:o="urn:schemas-microsoft-com:office:office" xmlns:r="http://schemas.openxmlformats.org/officeDocument/2006/relationships" xmlns:m="http://schemas.openxmlformats.org/officeDocument/2006/math" xmlns:v="urn:schemas-microsoft-com:vml" xmlns:wp14="http://schemas.microsoft.com/office/word/2010/wordprocessingDrawing" xmlns:wp="http://schemas.openxmlformats.org/drawingml/2006/wordprocessingDrawing" xmlns:w10="urn:schemas-microsoft-com:office:word" xmlns:w="http://schemas.openxmlformats.org/wordprocessingml/2006/main" xmlns:w14="http://schemas.microsoft.com/office/word/2010/wordml" xmlns:w15="http://schemas.microsoft.com/office/word/2012/wordml" xmlns:wpg="http://schemas.microsoft.com/office/word/2010/wordprocessingGroup" xmlns:wpi="http://schemas.microsoft.com/office/word/2010/wordprocessingInk" xmlns:wne="http://schemas.microsoft.com/office/word/2006/wordml" xmlns:wps="http://schemas.microsoft.com/office/word/2010/wordprocessingShape" mc:Ignorable="w14 w15 wp14">
   <w:body>
     <w:p>
       <w:pPr>
@@ -72,8 +72,19 @@
           <w:szCs w:val="28"/>
           <w:lang w:val="en-CA"/>
         </w:rPr>
-        <w:t>Logs de tâches</w:t>
-      </w:r>
+        <w:t xml:space="preserve">Logs de </w:t>
+      </w:r>
+      <w:proofErr w:type="spellStart"/>
+      <w:r>
+        <w:rPr>
+          <w:b/>
+          <w:sz w:val="28"/>
+          <w:szCs w:val="28"/>
+          <w:lang w:val="en-CA"/>
+        </w:rPr>
+        <w:t>tâches</w:t>
+      </w:r>
+      <w:proofErr w:type="spellEnd"/>
     </w:p>
     <w:p>
       <w:pPr>
@@ -147,7 +158,23 @@
           <w:sz w:val="24"/>
           <w:szCs w:val="24"/>
         </w:rPr>
-        <w:t>Ajout des classes de base, création de namespace (1 heure, TBH, CL, 28 octobre)</w:t>
+        <w:t xml:space="preserve">Ajout des classes de base, création de </w:t>
+      </w:r>
+      <w:proofErr w:type="spellStart"/>
+      <w:r>
+        <w:rPr>
+          <w:sz w:val="24"/>
+          <w:szCs w:val="24"/>
+        </w:rPr>
+        <w:t>namespace</w:t>
+      </w:r>
+      <w:proofErr w:type="spellEnd"/>
+      <w:r>
+        <w:rPr>
+          <w:sz w:val="24"/>
+          <w:szCs w:val="24"/>
+        </w:rPr>
+        <w:t xml:space="preserve"> (1 heure, TBH, CL, 28 octobre)</w:t>
       </w:r>
     </w:p>
     <w:p>
@@ -169,7 +196,39 @@
           <w:sz w:val="24"/>
           <w:szCs w:val="24"/>
         </w:rPr>
-        <w:t>Singleton template et non copyable (10 minutes, CL, 29 octobre)</w:t>
+        <w:t xml:space="preserve">Singleton </w:t>
+      </w:r>
+      <w:proofErr w:type="spellStart"/>
+      <w:r>
+        <w:rPr>
+          <w:sz w:val="24"/>
+          <w:szCs w:val="24"/>
+        </w:rPr>
+        <w:t>template</w:t>
+      </w:r>
+      <w:proofErr w:type="spellEnd"/>
+      <w:r>
+        <w:rPr>
+          <w:sz w:val="24"/>
+          <w:szCs w:val="24"/>
+        </w:rPr>
+        <w:t xml:space="preserve"> et non </w:t>
+      </w:r>
+      <w:proofErr w:type="spellStart"/>
+      <w:r>
+        <w:rPr>
+          <w:sz w:val="24"/>
+          <w:szCs w:val="24"/>
+        </w:rPr>
+        <w:t>copyable</w:t>
+      </w:r>
+      <w:proofErr w:type="spellEnd"/>
+      <w:r>
+        <w:rPr>
+          <w:sz w:val="24"/>
+          <w:szCs w:val="24"/>
+        </w:rPr>
+        <w:t xml:space="preserve"> (10 minutes, CL, 29 octobre)</w:t>
       </w:r>
     </w:p>
     <w:p>
@@ -247,6 +306,10 @@
     <w:p>
       <w:pPr>
         <w:pStyle w:val="Paragraphedeliste"/>
+        <w:numPr>
+          <w:ilvl w:val="0"/>
+          <w:numId w:val="2"/>
+        </w:numPr>
         <w:jc w:val="both"/>
         <w:rPr>
           <w:b/>
@@ -254,6 +317,78 @@
           <w:szCs w:val="24"/>
         </w:rPr>
       </w:pPr>
+      <w:r>
+        <w:rPr>
+          <w:sz w:val="24"/>
+          <w:szCs w:val="24"/>
+        </w:rPr>
+        <w:t>Début de la classe World (CL, 5 minutes, 2 novembre)</w:t>
+      </w:r>
+    </w:p>
+    <w:p>
+      <w:pPr>
+        <w:pStyle w:val="Paragraphedeliste"/>
+        <w:numPr>
+          <w:ilvl w:val="0"/>
+          <w:numId w:val="2"/>
+        </w:numPr>
+        <w:jc w:val="both"/>
+        <w:rPr>
+          <w:b/>
+          <w:sz w:val="24"/>
+          <w:szCs w:val="24"/>
+        </w:rPr>
+      </w:pPr>
+      <w:r>
+        <w:rPr>
+          <w:sz w:val="24"/>
+          <w:szCs w:val="24"/>
+        </w:rPr>
+        <w:t>Début des classes Wall et Room (30 minutes, 2 novembre)</w:t>
+      </w:r>
+    </w:p>
+    <w:p>
+      <w:pPr>
+        <w:pStyle w:val="Paragraphedeliste"/>
+        <w:numPr>
+          <w:ilvl w:val="0"/>
+          <w:numId w:val="2"/>
+        </w:numPr>
+        <w:jc w:val="both"/>
+        <w:rPr>
+          <w:b/>
+          <w:sz w:val="24"/>
+          <w:szCs w:val="24"/>
+        </w:rPr>
+      </w:pPr>
+      <w:r>
+        <w:rPr>
+          <w:sz w:val="24"/>
+          <w:szCs w:val="24"/>
+        </w:rPr>
+        <w:t>Finalisation des collisions et de la physique (30 minutes, 2 novembre)</w:t>
+      </w:r>
+      <w:r>
+        <w:rPr>
+          <w:b/>
+          <w:sz w:val="24"/>
+          <w:szCs w:val="24"/>
+        </w:rPr>
+        <w:t xml:space="preserve"> </w:t>
+      </w:r>
+    </w:p>
+    <w:p>
+      <w:pPr>
+        <w:pStyle w:val="Paragraphedeliste"/>
+        <w:jc w:val="both"/>
+        <w:rPr>
+          <w:b/>
+          <w:sz w:val="24"/>
+          <w:szCs w:val="24"/>
+        </w:rPr>
+      </w:pPr>
+      <w:bookmarkStart w:id="0" w:name="_GoBack"/>
+      <w:bookmarkEnd w:id="0"/>
     </w:p>
     <w:sectPr>
       <w:pgSz w:w="11906" w:h="16838"/>
@@ -266,8 +401,8 @@
 </file>
 
 <file path=word/numbering.xml><?xml version="1.0" encoding="utf-8"?>
-<w:numbering xmlns:ve="http://schemas.openxmlformats.org/markup-compatibility/2006" xmlns:o="urn:schemas-microsoft-com:office:office" xmlns:r="http://schemas.openxmlformats.org/officeDocument/2006/relationships" xmlns:m="http://schemas.openxmlformats.org/officeDocument/2006/math" xmlns:v="urn:schemas-microsoft-com:vml" xmlns:wp="http://schemas.openxmlformats.org/drawingml/2006/wordprocessingDrawing" xmlns:w10="urn:schemas-microsoft-com:office:word" xmlns:w="http://schemas.openxmlformats.org/wordprocessingml/2006/main" xmlns:wne="http://schemas.microsoft.com/office/word/2006/wordml">
-  <w:abstractNum w:abstractNumId="0">
+<w:numbering xmlns:wpc="http://schemas.microsoft.com/office/word/2010/wordprocessingCanvas" xmlns:mc="http://schemas.openxmlformats.org/markup-compatibility/2006" xmlns:o="urn:schemas-microsoft-com:office:office" xmlns:r="http://schemas.openxmlformats.org/officeDocument/2006/relationships" xmlns:m="http://schemas.openxmlformats.org/officeDocument/2006/math" xmlns:v="urn:schemas-microsoft-com:vml" xmlns:wp14="http://schemas.microsoft.com/office/word/2010/wordprocessingDrawing" xmlns:wp="http://schemas.openxmlformats.org/drawingml/2006/wordprocessingDrawing" xmlns:w10="urn:schemas-microsoft-com:office:word" xmlns:w="http://schemas.openxmlformats.org/wordprocessingml/2006/main" xmlns:w14="http://schemas.microsoft.com/office/word/2010/wordml" xmlns:w15="http://schemas.microsoft.com/office/word/2012/wordml" xmlns:wpg="http://schemas.microsoft.com/office/word/2010/wordprocessingGroup" xmlns:wpi="http://schemas.microsoft.com/office/word/2010/wordprocessingInk" xmlns:wne="http://schemas.microsoft.com/office/word/2006/wordml" xmlns:wps="http://schemas.microsoft.com/office/word/2010/wordprocessingShape" mc:Ignorable="w14 w15 wp14">
+  <w:abstractNum w:abstractNumId="0" w15:restartNumberingAfterBreak="0">
     <w:nsid w:val="0BA44B8A"/>
     <w:multiLevelType w:val="hybridMultilevel"/>
     <w:tmpl w:val="5A841756"/>
@@ -353,7 +488,7 @@
       </w:pPr>
     </w:lvl>
   </w:abstractNum>
-  <w:abstractNum w:abstractNumId="1">
+  <w:abstractNum w:abstractNumId="1" w15:restartNumberingAfterBreak="0">
     <w:nsid w:val="27116095"/>
     <w:multiLevelType w:val="hybridMultilevel"/>
     <w:tmpl w:val="14E4D7D6"/>
@@ -476,7 +611,7 @@
 </file>
 
 <file path=word/styles.xml><?xml version="1.0" encoding="utf-8"?>
-<w:styles xmlns:r="http://schemas.openxmlformats.org/officeDocument/2006/relationships" xmlns:w="http://schemas.openxmlformats.org/wordprocessingml/2006/main">
+<w:styles xmlns:mc="http://schemas.openxmlformats.org/markup-compatibility/2006" xmlns:r="http://schemas.openxmlformats.org/officeDocument/2006/relationships" xmlns:w="http://schemas.openxmlformats.org/wordprocessingml/2006/main" xmlns:w14="http://schemas.microsoft.com/office/word/2010/wordml" xmlns:w15="http://schemas.microsoft.com/office/word/2012/wordml" mc:Ignorable="w14 w15">
   <w:docDefaults>
     <w:rPrDefault>
       <w:rPr>
@@ -492,144 +627,378 @@
       </w:pPr>
     </w:pPrDefault>
   </w:docDefaults>
-  <w:latentStyles w:defLockedState="0" w:defUIPriority="99" w:defSemiHidden="1" w:defUnhideWhenUsed="1" w:defQFormat="0" w:count="267">
-    <w:lsdException w:name="Normal" w:semiHidden="0" w:uiPriority="0" w:unhideWhenUsed="0" w:qFormat="1"/>
-    <w:lsdException w:name="heading 1" w:semiHidden="0" w:uiPriority="9" w:unhideWhenUsed="0" w:qFormat="1"/>
-    <w:lsdException w:name="heading 2" w:uiPriority="9" w:qFormat="1"/>
-    <w:lsdException w:name="heading 3" w:uiPriority="9" w:qFormat="1"/>
-    <w:lsdException w:name="heading 4" w:uiPriority="9" w:qFormat="1"/>
-    <w:lsdException w:name="heading 5" w:uiPriority="9" w:qFormat="1"/>
-    <w:lsdException w:name="heading 6" w:uiPriority="9" w:qFormat="1"/>
-    <w:lsdException w:name="heading 7" w:uiPriority="9" w:qFormat="1"/>
-    <w:lsdException w:name="heading 8" w:uiPriority="9" w:qFormat="1"/>
-    <w:lsdException w:name="heading 9" w:uiPriority="9" w:qFormat="1"/>
-    <w:lsdException w:name="toc 1" w:uiPriority="39"/>
-    <w:lsdException w:name="toc 2" w:uiPriority="39"/>
-    <w:lsdException w:name="toc 3" w:uiPriority="39"/>
-    <w:lsdException w:name="toc 4" w:uiPriority="39"/>
-    <w:lsdException w:name="toc 5" w:uiPriority="39"/>
-    <w:lsdException w:name="toc 6" w:uiPriority="39"/>
-    <w:lsdException w:name="toc 7" w:uiPriority="39"/>
-    <w:lsdException w:name="toc 8" w:uiPriority="39"/>
-    <w:lsdException w:name="toc 9" w:uiPriority="39"/>
-    <w:lsdException w:name="caption" w:uiPriority="35" w:qFormat="1"/>
-    <w:lsdException w:name="Title" w:semiHidden="0" w:uiPriority="10" w:unhideWhenUsed="0" w:qFormat="1"/>
-    <w:lsdException w:name="Default Paragraph Font" w:uiPriority="1"/>
-    <w:lsdException w:name="Subtitle" w:semiHidden="0" w:uiPriority="11" w:unhideWhenUsed="0" w:qFormat="1"/>
-    <w:lsdException w:name="Strong" w:semiHidden="0" w:uiPriority="22" w:unhideWhenUsed="0" w:qFormat="1"/>
-    <w:lsdException w:name="Emphasis" w:semiHidden="0" w:uiPriority="20" w:unhideWhenUsed="0" w:qFormat="1"/>
-    <w:lsdException w:name="Table Grid" w:semiHidden="0" w:uiPriority="59" w:unhideWhenUsed="0"/>
-    <w:lsdException w:name="Placeholder Text" w:unhideWhenUsed="0"/>
-    <w:lsdException w:name="No Spacing" w:semiHidden="0" w:uiPriority="1" w:unhideWhenUsed="0" w:qFormat="1"/>
-    <w:lsdException w:name="Light Shading" w:semiHidden="0" w:uiPriority="60" w:unhideWhenUsed="0"/>
-    <w:lsdException w:name="Light List" w:semiHidden="0" w:uiPriority="61" w:unhideWhenUsed="0"/>
-    <w:lsdException w:name="Light Grid" w:semiHidden="0" w:uiPriority="62" w:unhideWhenUsed="0"/>
-    <w:lsdException w:name="Medium Shading 1" w:semiHidden="0" w:uiPriority="63" w:unhideWhenUsed="0"/>
-    <w:lsdException w:name="Medium Shading 2" w:semiHidden="0" w:uiPriority="64" w:unhideWhenUsed="0"/>
-    <w:lsdException w:name="Medium List 1" w:semiHidden="0" w:uiPriority="65" w:unhideWhenUsed="0"/>
-    <w:lsdException w:name="Medium List 2" w:semiHidden="0" w:uiPriority="66" w:unhideWhenUsed="0"/>
-    <w:lsdException w:name="Medium Grid 1" w:semiHidden="0" w:uiPriority="67" w:unhideWhenUsed="0"/>
-    <w:lsdException w:name="Medium Grid 2" w:semiHidden="0" w:uiPriority="68" w:unhideWhenUsed="0"/>
-    <w:lsdException w:name="Medium Grid 3" w:semiHidden="0" w:uiPriority="69" w:unhideWhenUsed="0"/>
-    <w:lsdException w:name="Dark List" w:semiHidden="0" w:uiPriority="70" w:unhideWhenUsed="0"/>
-    <w:lsdException w:name="Colorful Shading" w:semiHidden="0" w:uiPriority="71" w:unhideWhenUsed="0"/>
-    <w:lsdException w:name="Colorful List" w:semiHidden="0" w:uiPriority="72" w:unhideWhenUsed="0"/>
-    <w:lsdException w:name="Colorful Grid" w:semiHidden="0" w:uiPriority="73" w:unhideWhenUsed="0"/>
-    <w:lsdException w:name="Light Shading Accent 1" w:semiHidden="0" w:uiPriority="60" w:unhideWhenUsed="0"/>
-    <w:lsdException w:name="Light List Accent 1" w:semiHidden="0" w:uiPriority="61" w:unhideWhenUsed="0"/>
-    <w:lsdException w:name="Light Grid Accent 1" w:semiHidden="0" w:uiPriority="62" w:unhideWhenUsed="0"/>
-    <w:lsdException w:name="Medium Shading 1 Accent 1" w:semiHidden="0" w:uiPriority="63" w:unhideWhenUsed="0"/>
-    <w:lsdException w:name="Medium Shading 2 Accent 1" w:semiHidden="0" w:uiPriority="64" w:unhideWhenUsed="0"/>
-    <w:lsdException w:name="Medium List 1 Accent 1" w:semiHidden="0" w:uiPriority="65" w:unhideWhenUsed="0"/>
-    <w:lsdException w:name="Revision" w:unhideWhenUsed="0"/>
-    <w:lsdException w:name="List Paragraph" w:semiHidden="0" w:uiPriority="34" w:unhideWhenUsed="0" w:qFormat="1"/>
-    <w:lsdException w:name="Quote" w:semiHidden="0" w:uiPriority="29" w:unhideWhenUsed="0" w:qFormat="1"/>
-    <w:lsdException w:name="Intense Quote" w:semiHidden="0" w:uiPriority="30" w:unhideWhenUsed="0" w:qFormat="1"/>
-    <w:lsdException w:name="Medium List 2 Accent 1" w:semiHidden="0" w:uiPriority="66" w:unhideWhenUsed="0"/>
-    <w:lsdException w:name="Medium Grid 1 Accent 1" w:semiHidden="0" w:uiPriority="67" w:unhideWhenUsed="0"/>
-    <w:lsdException w:name="Medium Grid 2 Accent 1" w:semiHidden="0" w:uiPriority="68" w:unhideWhenUsed="0"/>
-    <w:lsdException w:name="Medium Grid 3 Accent 1" w:semiHidden="0" w:uiPriority="69" w:unhideWhenUsed="0"/>
-    <w:lsdException w:name="Dark List Accent 1" w:semiHidden="0" w:uiPriority="70" w:unhideWhenUsed="0"/>
-    <w:lsdException w:name="Colorful Shading Accent 1" w:semiHidden="0" w:uiPriority="71" w:unhideWhenUsed="0"/>
-    <w:lsdException w:name="Colorful List Accent 1" w:semiHidden="0" w:uiPriority="72" w:unhideWhenUsed="0"/>
-    <w:lsdException w:name="Colorful Grid Accent 1" w:semiHidden="0" w:uiPriority="73" w:unhideWhenUsed="0"/>
-    <w:lsdException w:name="Light Shading Accent 2" w:semiHidden="0" w:uiPriority="60" w:unhideWhenUsed="0"/>
-    <w:lsdException w:name="Light List Accent 2" w:semiHidden="0" w:uiPriority="61" w:unhideWhenUsed="0"/>
-    <w:lsdException w:name="Light Grid Accent 2" w:semiHidden="0" w:uiPriority="62" w:unhideWhenUsed="0"/>
-    <w:lsdException w:name="Medium Shading 1 Accent 2" w:semiHidden="0" w:uiPriority="63" w:unhideWhenUsed="0"/>
-    <w:lsdException w:name="Medium Shading 2 Accent 2" w:semiHidden="0" w:uiPriority="64" w:unhideWhenUsed="0"/>
-    <w:lsdException w:name="Medium List 1 Accent 2" w:semiHidden="0" w:uiPriority="65" w:unhideWhenUsed="0"/>
-    <w:lsdException w:name="Medium List 2 Accent 2" w:semiHidden="0" w:uiPriority="66" w:unhideWhenUsed="0"/>
-    <w:lsdException w:name="Medium Grid 1 Accent 2" w:semiHidden="0" w:uiPriority="67" w:unhideWhenUsed="0"/>
-    <w:lsdException w:name="Medium Grid 2 Accent 2" w:semiHidden="0" w:uiPriority="68" w:unhideWhenUsed="0"/>
-    <w:lsdException w:name="Medium Grid 3 Accent 2" w:semiHidden="0" w:uiPriority="69" w:unhideWhenUsed="0"/>
-    <w:lsdException w:name="Dark List Accent 2" w:semiHidden="0" w:uiPriority="70" w:unhideWhenUsed="0"/>
-    <w:lsdException w:name="Colorful Shading Accent 2" w:semiHidden="0" w:uiPriority="71" w:unhideWhenUsed="0"/>
-    <w:lsdException w:name="Colorful List Accent 2" w:semiHidden="0" w:uiPriority="72" w:unhideWhenUsed="0"/>
-    <w:lsdException w:name="Colorful Grid Accent 2" w:semiHidden="0" w:uiPriority="73" w:unhideWhenUsed="0"/>
-    <w:lsdException w:name="Light Shading Accent 3" w:semiHidden="0" w:uiPriority="60" w:unhideWhenUsed="0"/>
-    <w:lsdException w:name="Light List Accent 3" w:semiHidden="0" w:uiPriority="61" w:unhideWhenUsed="0"/>
-    <w:lsdException w:name="Light Grid Accent 3" w:semiHidden="0" w:uiPriority="62" w:unhideWhenUsed="0"/>
-    <w:lsdException w:name="Medium Shading 1 Accent 3" w:semiHidden="0" w:uiPriority="63" w:unhideWhenUsed="0"/>
-    <w:lsdException w:name="Medium Shading 2 Accent 3" w:semiHidden="0" w:uiPriority="64" w:unhideWhenUsed="0"/>
-    <w:lsdException w:name="Medium List 1 Accent 3" w:semiHidden="0" w:uiPriority="65" w:unhideWhenUsed="0"/>
-    <w:lsdException w:name="Medium List 2 Accent 3" w:semiHidden="0" w:uiPriority="66" w:unhideWhenUsed="0"/>
-    <w:lsdException w:name="Medium Grid 1 Accent 3" w:semiHidden="0" w:uiPriority="67" w:unhideWhenUsed="0"/>
-    <w:lsdException w:name="Medium Grid 2 Accent 3" w:semiHidden="0" w:uiPriority="68" w:unhideWhenUsed="0"/>
-    <w:lsdException w:name="Medium Grid 3 Accent 3" w:semiHidden="0" w:uiPriority="69" w:unhideWhenUsed="0"/>
-    <w:lsdException w:name="Dark List Accent 3" w:semiHidden="0" w:uiPriority="70" w:unhideWhenUsed="0"/>
-    <w:lsdException w:name="Colorful Shading Accent 3" w:semiHidden="0" w:uiPriority="71" w:unhideWhenUsed="0"/>
-    <w:lsdException w:name="Colorful List Accent 3" w:semiHidden="0" w:uiPriority="72" w:unhideWhenUsed="0"/>
-    <w:lsdException w:name="Colorful Grid Accent 3" w:semiHidden="0" w:uiPriority="73" w:unhideWhenUsed="0"/>
-    <w:lsdException w:name="Light Shading Accent 4" w:semiHidden="0" w:uiPriority="60" w:unhideWhenUsed="0"/>
-    <w:lsdException w:name="Light List Accent 4" w:semiHidden="0" w:uiPriority="61" w:unhideWhenUsed="0"/>
-    <w:lsdException w:name="Light Grid Accent 4" w:semiHidden="0" w:uiPriority="62" w:unhideWhenUsed="0"/>
-    <w:lsdException w:name="Medium Shading 1 Accent 4" w:semiHidden="0" w:uiPriority="63" w:unhideWhenUsed="0"/>
-    <w:lsdException w:name="Medium Shading 2 Accent 4" w:semiHidden="0" w:uiPriority="64" w:unhideWhenUsed="0"/>
-    <w:lsdException w:name="Medium List 1 Accent 4" w:semiHidden="0" w:uiPriority="65" w:unhideWhenUsed="0"/>
-    <w:lsdException w:name="Medium List 2 Accent 4" w:semiHidden="0" w:uiPriority="66" w:unhideWhenUsed="0"/>
-    <w:lsdException w:name="Medium Grid 1 Accent 4" w:semiHidden="0" w:uiPriority="67" w:unhideWhenUsed="0"/>
-    <w:lsdException w:name="Medium Grid 2 Accent 4" w:semiHidden="0" w:uiPriority="68" w:unhideWhenUsed="0"/>
-    <w:lsdException w:name="Medium Grid 3 Accent 4" w:semiHidden="0" w:uiPriority="69" w:unhideWhenUsed="0"/>
-    <w:lsdException w:name="Dark List Accent 4" w:semiHidden="0" w:uiPriority="70" w:unhideWhenUsed="0"/>
-    <w:lsdException w:name="Colorful Shading Accent 4" w:semiHidden="0" w:uiPriority="71" w:unhideWhenUsed="0"/>
-    <w:lsdException w:name="Colorful List Accent 4" w:semiHidden="0" w:uiPriority="72" w:unhideWhenUsed="0"/>
-    <w:lsdException w:name="Colorful Grid Accent 4" w:semiHidden="0" w:uiPriority="73" w:unhideWhenUsed="0"/>
-    <w:lsdException w:name="Light Shading Accent 5" w:semiHidden="0" w:uiPriority="60" w:unhideWhenUsed="0"/>
-    <w:lsdException w:name="Light List Accent 5" w:semiHidden="0" w:uiPriority="61" w:unhideWhenUsed="0"/>
-    <w:lsdException w:name="Light Grid Accent 5" w:semiHidden="0" w:uiPriority="62" w:unhideWhenUsed="0"/>
-    <w:lsdException w:name="Medium Shading 1 Accent 5" w:semiHidden="0" w:uiPriority="63" w:unhideWhenUsed="0"/>
-    <w:lsdException w:name="Medium Shading 2 Accent 5" w:semiHidden="0" w:uiPriority="64" w:unhideWhenUsed="0"/>
-    <w:lsdException w:name="Medium List 1 Accent 5" w:semiHidden="0" w:uiPriority="65" w:unhideWhenUsed="0"/>
-    <w:lsdException w:name="Medium List 2 Accent 5" w:semiHidden="0" w:uiPriority="66" w:unhideWhenUsed="0"/>
-    <w:lsdException w:name="Medium Grid 1 Accent 5" w:semiHidden="0" w:uiPriority="67" w:unhideWhenUsed="0"/>
-    <w:lsdException w:name="Medium Grid 2 Accent 5" w:semiHidden="0" w:uiPriority="68" w:unhideWhenUsed="0"/>
-    <w:lsdException w:name="Medium Grid 3 Accent 5" w:semiHidden="0" w:uiPriority="69" w:unhideWhenUsed="0"/>
-    <w:lsdException w:name="Dark List Accent 5" w:semiHidden="0" w:uiPriority="70" w:unhideWhenUsed="0"/>
-    <w:lsdException w:name="Colorful Shading Accent 5" w:semiHidden="0" w:uiPriority="71" w:unhideWhenUsed="0"/>
-    <w:lsdException w:name="Colorful List Accent 5" w:semiHidden="0" w:uiPriority="72" w:unhideWhenUsed="0"/>
-    <w:lsdException w:name="Colorful Grid Accent 5" w:semiHidden="0" w:uiPriority="73" w:unhideWhenUsed="0"/>
-    <w:lsdException w:name="Light Shading Accent 6" w:semiHidden="0" w:uiPriority="60" w:unhideWhenUsed="0"/>
-    <w:lsdException w:name="Light List Accent 6" w:semiHidden="0" w:uiPriority="61" w:unhideWhenUsed="0"/>
-    <w:lsdException w:name="Light Grid Accent 6" w:semiHidden="0" w:uiPriority="62" w:unhideWhenUsed="0"/>
-    <w:lsdException w:name="Medium Shading 1 Accent 6" w:semiHidden="0" w:uiPriority="63" w:unhideWhenUsed="0"/>
-    <w:lsdException w:name="Medium Shading 2 Accent 6" w:semiHidden="0" w:uiPriority="64" w:unhideWhenUsed="0"/>
-    <w:lsdException w:name="Medium List 1 Accent 6" w:semiHidden="0" w:uiPriority="65" w:unhideWhenUsed="0"/>
-    <w:lsdException w:name="Medium List 2 Accent 6" w:semiHidden="0" w:uiPriority="66" w:unhideWhenUsed="0"/>
-    <w:lsdException w:name="Medium Grid 1 Accent 6" w:semiHidden="0" w:uiPriority="67" w:unhideWhenUsed="0"/>
-    <w:lsdException w:name="Medium Grid 2 Accent 6" w:semiHidden="0" w:uiPriority="68" w:unhideWhenUsed="0"/>
-    <w:lsdException w:name="Medium Grid 3 Accent 6" w:semiHidden="0" w:uiPriority="69" w:unhideWhenUsed="0"/>
-    <w:lsdException w:name="Dark List Accent 6" w:semiHidden="0" w:uiPriority="70" w:unhideWhenUsed="0"/>
-    <w:lsdException w:name="Colorful Shading Accent 6" w:semiHidden="0" w:uiPriority="71" w:unhideWhenUsed="0"/>
-    <w:lsdException w:name="Colorful List Accent 6" w:semiHidden="0" w:uiPriority="72" w:unhideWhenUsed="0"/>
-    <w:lsdException w:name="Colorful Grid Accent 6" w:semiHidden="0" w:uiPriority="73" w:unhideWhenUsed="0"/>
-    <w:lsdException w:name="Subtle Emphasis" w:semiHidden="0" w:uiPriority="19" w:unhideWhenUsed="0" w:qFormat="1"/>
-    <w:lsdException w:name="Intense Emphasis" w:semiHidden="0" w:uiPriority="21" w:unhideWhenUsed="0" w:qFormat="1"/>
-    <w:lsdException w:name="Subtle Reference" w:semiHidden="0" w:uiPriority="31" w:unhideWhenUsed="0" w:qFormat="1"/>
-    <w:lsdException w:name="Intense Reference" w:semiHidden="0" w:uiPriority="32" w:unhideWhenUsed="0" w:qFormat="1"/>
-    <w:lsdException w:name="Book Title" w:semiHidden="0" w:uiPriority="33" w:unhideWhenUsed="0" w:qFormat="1"/>
-    <w:lsdException w:name="Bibliography" w:uiPriority="37"/>
-    <w:lsdException w:name="TOC Heading" w:uiPriority="39" w:qFormat="1"/>
+  <w:latentStyles w:defLockedState="0" w:defUIPriority="99" w:defSemiHidden="0" w:defUnhideWhenUsed="0" w:defQFormat="0" w:count="371">
+    <w:lsdException w:name="Normal" w:uiPriority="0" w:qFormat="1"/>
+    <w:lsdException w:name="heading 1" w:uiPriority="9" w:qFormat="1"/>
+    <w:lsdException w:name="heading 2" w:semiHidden="1" w:uiPriority="9" w:unhideWhenUsed="1" w:qFormat="1"/>
+    <w:lsdException w:name="heading 3" w:semiHidden="1" w:uiPriority="9" w:unhideWhenUsed="1" w:qFormat="1"/>
+    <w:lsdException w:name="heading 4" w:semiHidden="1" w:uiPriority="9" w:unhideWhenUsed="1" w:qFormat="1"/>
+    <w:lsdException w:name="heading 5" w:semiHidden="1" w:uiPriority="9" w:unhideWhenUsed="1" w:qFormat="1"/>
+    <w:lsdException w:name="heading 6" w:semiHidden="1" w:uiPriority="9" w:unhideWhenUsed="1" w:qFormat="1"/>
+    <w:lsdException w:name="heading 7" w:semiHidden="1" w:uiPriority="9" w:unhideWhenUsed="1" w:qFormat="1"/>
+    <w:lsdException w:name="heading 8" w:semiHidden="1" w:uiPriority="9" w:unhideWhenUsed="1" w:qFormat="1"/>
+    <w:lsdException w:name="heading 9" w:semiHidden="1" w:uiPriority="9" w:unhideWhenUsed="1" w:qFormat="1"/>
+    <w:lsdException w:name="index 1" w:semiHidden="1" w:unhideWhenUsed="1"/>
+    <w:lsdException w:name="index 2" w:semiHidden="1" w:unhideWhenUsed="1"/>
+    <w:lsdException w:name="index 3" w:semiHidden="1" w:unhideWhenUsed="1"/>
+    <w:lsdException w:name="index 4" w:semiHidden="1" w:unhideWhenUsed="1"/>
+    <w:lsdException w:name="index 5" w:semiHidden="1" w:unhideWhenUsed="1"/>
+    <w:lsdException w:name="index 6" w:semiHidden="1" w:unhideWhenUsed="1"/>
+    <w:lsdException w:name="index 7" w:semiHidden="1" w:unhideWhenUsed="1"/>
+    <w:lsdException w:name="index 8" w:semiHidden="1" w:unhideWhenUsed="1"/>
+    <w:lsdException w:name="index 9" w:semiHidden="1" w:unhideWhenUsed="1"/>
+    <w:lsdException w:name="toc 1" w:semiHidden="1" w:uiPriority="39" w:unhideWhenUsed="1"/>
+    <w:lsdException w:name="toc 2" w:semiHidden="1" w:uiPriority="39" w:unhideWhenUsed="1"/>
+    <w:lsdException w:name="toc 3" w:semiHidden="1" w:uiPriority="39" w:unhideWhenUsed="1"/>
+    <w:lsdException w:name="toc 4" w:semiHidden="1" w:uiPriority="39" w:unhideWhenUsed="1"/>
+    <w:lsdException w:name="toc 5" w:semiHidden="1" w:uiPriority="39" w:unhideWhenUsed="1"/>
+    <w:lsdException w:name="toc 6" w:semiHidden="1" w:uiPriority="39" w:unhideWhenUsed="1"/>
+    <w:lsdException w:name="toc 7" w:semiHidden="1" w:uiPriority="39" w:unhideWhenUsed="1"/>
+    <w:lsdException w:name="toc 8" w:semiHidden="1" w:uiPriority="39" w:unhideWhenUsed="1"/>
+    <w:lsdException w:name="toc 9" w:semiHidden="1" w:uiPriority="39" w:unhideWhenUsed="1"/>
+    <w:lsdException w:name="Normal Indent" w:semiHidden="1" w:unhideWhenUsed="1"/>
+    <w:lsdException w:name="footnote text" w:semiHidden="1" w:unhideWhenUsed="1"/>
+    <w:lsdException w:name="annotation text" w:semiHidden="1" w:unhideWhenUsed="1"/>
+    <w:lsdException w:name="header" w:semiHidden="1" w:unhideWhenUsed="1"/>
+    <w:lsdException w:name="footer" w:semiHidden="1" w:unhideWhenUsed="1"/>
+    <w:lsdException w:name="index heading" w:semiHidden="1" w:unhideWhenUsed="1"/>
+    <w:lsdException w:name="caption" w:semiHidden="1" w:uiPriority="35" w:unhideWhenUsed="1" w:qFormat="1"/>
+    <w:lsdException w:name="table of figures" w:semiHidden="1" w:unhideWhenUsed="1"/>
+    <w:lsdException w:name="envelope address" w:semiHidden="1" w:unhideWhenUsed="1"/>
+    <w:lsdException w:name="envelope return" w:semiHidden="1" w:unhideWhenUsed="1"/>
+    <w:lsdException w:name="footnote reference" w:semiHidden="1" w:unhideWhenUsed="1"/>
+    <w:lsdException w:name="annotation reference" w:semiHidden="1" w:unhideWhenUsed="1"/>
+    <w:lsdException w:name="line number" w:semiHidden="1" w:unhideWhenUsed="1"/>
+    <w:lsdException w:name="page number" w:semiHidden="1" w:unhideWhenUsed="1"/>
+    <w:lsdException w:name="endnote reference" w:semiHidden="1" w:unhideWhenUsed="1"/>
+    <w:lsdException w:name="endnote text" w:semiHidden="1" w:unhideWhenUsed="1"/>
+    <w:lsdException w:name="table of authorities" w:semiHidden="1" w:unhideWhenUsed="1"/>
+    <w:lsdException w:name="macro" w:semiHidden="1" w:unhideWhenUsed="1"/>
+    <w:lsdException w:name="toa heading" w:semiHidden="1" w:unhideWhenUsed="1"/>
+    <w:lsdException w:name="List" w:semiHidden="1" w:unhideWhenUsed="1"/>
+    <w:lsdException w:name="List Bullet" w:semiHidden="1" w:unhideWhenUsed="1"/>
+    <w:lsdException w:name="List Number" w:semiHidden="1" w:unhideWhenUsed="1"/>
+    <w:lsdException w:name="List 2" w:semiHidden="1" w:unhideWhenUsed="1"/>
+    <w:lsdException w:name="List 3" w:semiHidden="1" w:unhideWhenUsed="1"/>
+    <w:lsdException w:name="List 4" w:semiHidden="1" w:unhideWhenUsed="1"/>
+    <w:lsdException w:name="List 5" w:semiHidden="1" w:unhideWhenUsed="1"/>
+    <w:lsdException w:name="List Bullet 2" w:semiHidden="1" w:unhideWhenUsed="1"/>
+    <w:lsdException w:name="List Bullet 3" w:semiHidden="1" w:unhideWhenUsed="1"/>
+    <w:lsdException w:name="List Bullet 4" w:semiHidden="1" w:unhideWhenUsed="1"/>
+    <w:lsdException w:name="List Bullet 5" w:semiHidden="1" w:unhideWhenUsed="1"/>
+    <w:lsdException w:name="List Number 2" w:semiHidden="1" w:unhideWhenUsed="1"/>
+    <w:lsdException w:name="List Number 3" w:semiHidden="1" w:unhideWhenUsed="1"/>
+    <w:lsdException w:name="List Number 4" w:semiHidden="1" w:unhideWhenUsed="1"/>
+    <w:lsdException w:name="List Number 5" w:semiHidden="1" w:unhideWhenUsed="1"/>
+    <w:lsdException w:name="Title" w:uiPriority="10" w:qFormat="1"/>
+    <w:lsdException w:name="Closing" w:semiHidden="1" w:unhideWhenUsed="1"/>
+    <w:lsdException w:name="Signature" w:semiHidden="1" w:unhideWhenUsed="1"/>
+    <w:lsdException w:name="Default Paragraph Font" w:semiHidden="1" w:uiPriority="1" w:unhideWhenUsed="1"/>
+    <w:lsdException w:name="Body Text" w:semiHidden="1" w:unhideWhenUsed="1"/>
+    <w:lsdException w:name="Body Text Indent" w:semiHidden="1" w:unhideWhenUsed="1"/>
+    <w:lsdException w:name="List Continue" w:semiHidden="1" w:unhideWhenUsed="1"/>
+    <w:lsdException w:name="List Continue 2" w:semiHidden="1" w:unhideWhenUsed="1"/>
+    <w:lsdException w:name="List Continue 3" w:semiHidden="1" w:unhideWhenUsed="1"/>
+    <w:lsdException w:name="List Continue 4" w:semiHidden="1" w:unhideWhenUsed="1"/>
+    <w:lsdException w:name="List Continue 5" w:semiHidden="1" w:unhideWhenUsed="1"/>
+    <w:lsdException w:name="Message Header" w:semiHidden="1" w:unhideWhenUsed="1"/>
+    <w:lsdException w:name="Subtitle" w:uiPriority="11" w:qFormat="1"/>
+    <w:lsdException w:name="Salutation" w:semiHidden="1" w:unhideWhenUsed="1"/>
+    <w:lsdException w:name="Date" w:semiHidden="1" w:unhideWhenUsed="1"/>
+    <w:lsdException w:name="Body Text First Indent" w:semiHidden="1" w:unhideWhenUsed="1"/>
+    <w:lsdException w:name="Body Text First Indent 2" w:semiHidden="1" w:unhideWhenUsed="1"/>
+    <w:lsdException w:name="Note Heading" w:semiHidden="1" w:unhideWhenUsed="1"/>
+    <w:lsdException w:name="Body Text 2" w:semiHidden="1" w:unhideWhenUsed="1"/>
+    <w:lsdException w:name="Body Text 3" w:semiHidden="1" w:unhideWhenUsed="1"/>
+    <w:lsdException w:name="Body Text Indent 2" w:semiHidden="1" w:unhideWhenUsed="1"/>
+    <w:lsdException w:name="Body Text Indent 3" w:semiHidden="1" w:unhideWhenUsed="1"/>
+    <w:lsdException w:name="Block Text" w:semiHidden="1" w:unhideWhenUsed="1"/>
+    <w:lsdException w:name="Hyperlink" w:semiHidden="1" w:unhideWhenUsed="1"/>
+    <w:lsdException w:name="FollowedHyperlink" w:semiHidden="1" w:unhideWhenUsed="1"/>
+    <w:lsdException w:name="Strong" w:uiPriority="22" w:qFormat="1"/>
+    <w:lsdException w:name="Emphasis" w:uiPriority="20" w:qFormat="1"/>
+    <w:lsdException w:name="Document Map" w:semiHidden="1" w:unhideWhenUsed="1"/>
+    <w:lsdException w:name="Plain Text" w:semiHidden="1" w:unhideWhenUsed="1"/>
+    <w:lsdException w:name="E-mail Signature" w:semiHidden="1" w:unhideWhenUsed="1"/>
+    <w:lsdException w:name="HTML Top of Form" w:semiHidden="1" w:unhideWhenUsed="1"/>
+    <w:lsdException w:name="HTML Bottom of Form" w:semiHidden="1" w:unhideWhenUsed="1"/>
+    <w:lsdException w:name="Normal (Web)" w:semiHidden="1" w:unhideWhenUsed="1"/>
+    <w:lsdException w:name="HTML Acronym" w:semiHidden="1" w:unhideWhenUsed="1"/>
+    <w:lsdException w:name="HTML Address" w:semiHidden="1" w:unhideWhenUsed="1"/>
+    <w:lsdException w:name="HTML Cite" w:semiHidden="1" w:unhideWhenUsed="1"/>
+    <w:lsdException w:name="HTML Code" w:semiHidden="1" w:unhideWhenUsed="1"/>
+    <w:lsdException w:name="HTML Definition" w:semiHidden="1" w:unhideWhenUsed="1"/>
+    <w:lsdException w:name="HTML Keyboard" w:semiHidden="1" w:unhideWhenUsed="1"/>
+    <w:lsdException w:name="HTML Preformatted" w:semiHidden="1" w:unhideWhenUsed="1"/>
+    <w:lsdException w:name="HTML Sample" w:semiHidden="1" w:unhideWhenUsed="1"/>
+    <w:lsdException w:name="HTML Typewriter" w:semiHidden="1" w:unhideWhenUsed="1"/>
+    <w:lsdException w:name="HTML Variable" w:semiHidden="1" w:unhideWhenUsed="1"/>
+    <w:lsdException w:name="Normal Table" w:semiHidden="1" w:unhideWhenUsed="1"/>
+    <w:lsdException w:name="annotation subject" w:semiHidden="1" w:unhideWhenUsed="1"/>
+    <w:lsdException w:name="No List" w:semiHidden="1" w:unhideWhenUsed="1"/>
+    <w:lsdException w:name="Outline List 1" w:semiHidden="1" w:unhideWhenUsed="1"/>
+    <w:lsdException w:name="Outline List 2" w:semiHidden="1" w:unhideWhenUsed="1"/>
+    <w:lsdException w:name="Outline List 3" w:semiHidden="1" w:unhideWhenUsed="1"/>
+    <w:lsdException w:name="Table Simple 1" w:semiHidden="1" w:unhideWhenUsed="1"/>
+    <w:lsdException w:name="Table Simple 2" w:semiHidden="1" w:unhideWhenUsed="1"/>
+    <w:lsdException w:name="Table Simple 3" w:semiHidden="1" w:unhideWhenUsed="1"/>
+    <w:lsdException w:name="Table Classic 1" w:semiHidden="1" w:unhideWhenUsed="1"/>
+    <w:lsdException w:name="Table Classic 2" w:semiHidden="1" w:unhideWhenUsed="1"/>
+    <w:lsdException w:name="Table Classic 3" w:semiHidden="1" w:unhideWhenUsed="1"/>
+    <w:lsdException w:name="Table Classic 4" w:semiHidden="1" w:unhideWhenUsed="1"/>
+    <w:lsdException w:name="Table Colorful 1" w:semiHidden="1" w:unhideWhenUsed="1"/>
+    <w:lsdException w:name="Table Colorful 2" w:semiHidden="1" w:unhideWhenUsed="1"/>
+    <w:lsdException w:name="Table Colorful 3" w:semiHidden="1" w:unhideWhenUsed="1"/>
+    <w:lsdException w:name="Table Columns 1" w:semiHidden="1" w:unhideWhenUsed="1"/>
+    <w:lsdException w:name="Table Columns 2" w:semiHidden="1" w:unhideWhenUsed="1"/>
+    <w:lsdException w:name="Table Columns 3" w:semiHidden="1" w:unhideWhenUsed="1"/>
+    <w:lsdException w:name="Table Columns 4" w:semiHidden="1" w:unhideWhenUsed="1"/>
+    <w:lsdException w:name="Table Columns 5" w:semiHidden="1" w:unhideWhenUsed="1"/>
+    <w:lsdException w:name="Table Grid 1" w:semiHidden="1" w:unhideWhenUsed="1"/>
+    <w:lsdException w:name="Table Grid 2" w:semiHidden="1" w:unhideWhenUsed="1"/>
+    <w:lsdException w:name="Table Grid 3" w:semiHidden="1" w:unhideWhenUsed="1"/>
+    <w:lsdException w:name="Table Grid 4" w:semiHidden="1" w:unhideWhenUsed="1"/>
+    <w:lsdException w:name="Table Grid 5" w:semiHidden="1" w:unhideWhenUsed="1"/>
+    <w:lsdException w:name="Table Grid 6" w:semiHidden="1" w:unhideWhenUsed="1"/>
+    <w:lsdException w:name="Table Grid 7" w:semiHidden="1" w:unhideWhenUsed="1"/>
+    <w:lsdException w:name="Table Grid 8" w:semiHidden="1" w:unhideWhenUsed="1"/>
+    <w:lsdException w:name="Table List 1" w:semiHidden="1" w:unhideWhenUsed="1"/>
+    <w:lsdException w:name="Table List 2" w:semiHidden="1" w:unhideWhenUsed="1"/>
+    <w:lsdException w:name="Table List 3" w:semiHidden="1" w:unhideWhenUsed="1"/>
+    <w:lsdException w:name="Table List 4" w:semiHidden="1" w:unhideWhenUsed="1"/>
+    <w:lsdException w:name="Table List 5" w:semiHidden="1" w:unhideWhenUsed="1"/>
+    <w:lsdException w:name="Table List 6" w:semiHidden="1" w:unhideWhenUsed="1"/>
+    <w:lsdException w:name="Table List 7" w:semiHidden="1" w:unhideWhenUsed="1"/>
+    <w:lsdException w:name="Table List 8" w:semiHidden="1" w:unhideWhenUsed="1"/>
+    <w:lsdException w:name="Table 3D effects 1" w:semiHidden="1" w:unhideWhenUsed="1"/>
+    <w:lsdException w:name="Table 3D effects 2" w:semiHidden="1" w:unhideWhenUsed="1"/>
+    <w:lsdException w:name="Table 3D effects 3" w:semiHidden="1" w:unhideWhenUsed="1"/>
+    <w:lsdException w:name="Table Contemporary" w:semiHidden="1" w:unhideWhenUsed="1"/>
+    <w:lsdException w:name="Table Elegant" w:semiHidden="1" w:unhideWhenUsed="1"/>
+    <w:lsdException w:name="Table Professional" w:semiHidden="1" w:unhideWhenUsed="1"/>
+    <w:lsdException w:name="Table Subtle 1" w:semiHidden="1" w:unhideWhenUsed="1"/>
+    <w:lsdException w:name="Table Subtle 2" w:semiHidden="1" w:unhideWhenUsed="1"/>
+    <w:lsdException w:name="Table Web 1" w:semiHidden="1" w:unhideWhenUsed="1"/>
+    <w:lsdException w:name="Table Web 2" w:semiHidden="1" w:unhideWhenUsed="1"/>
+    <w:lsdException w:name="Table Web 3" w:semiHidden="1" w:unhideWhenUsed="1"/>
+    <w:lsdException w:name="Balloon Text" w:semiHidden="1" w:unhideWhenUsed="1"/>
+    <w:lsdException w:name="Table Grid" w:uiPriority="59"/>
+    <w:lsdException w:name="Table Theme" w:semiHidden="1" w:unhideWhenUsed="1"/>
+    <w:lsdException w:name="Placeholder Text" w:semiHidden="1"/>
+    <w:lsdException w:name="No Spacing" w:uiPriority="1" w:qFormat="1"/>
+    <w:lsdException w:name="Light Shading" w:uiPriority="60"/>
+    <w:lsdException w:name="Light List" w:uiPriority="61"/>
+    <w:lsdException w:name="Light Grid" w:uiPriority="62"/>
+    <w:lsdException w:name="Medium Shading 1" w:uiPriority="63"/>
+    <w:lsdException w:name="Medium Shading 2" w:uiPriority="64"/>
+    <w:lsdException w:name="Medium List 1" w:uiPriority="65"/>
+    <w:lsdException w:name="Medium List 2" w:uiPriority="66"/>
+    <w:lsdException w:name="Medium Grid 1" w:uiPriority="67"/>
+    <w:lsdException w:name="Medium Grid 2" w:uiPriority="68"/>
+    <w:lsdException w:name="Medium Grid 3" w:uiPriority="69"/>
+    <w:lsdException w:name="Dark List" w:uiPriority="70"/>
+    <w:lsdException w:name="Colorful Shading" w:uiPriority="71"/>
+    <w:lsdException w:name="Colorful List" w:uiPriority="72"/>
+    <w:lsdException w:name="Colorful Grid" w:uiPriority="73"/>
+    <w:lsdException w:name="Light Shading Accent 1" w:uiPriority="60"/>
+    <w:lsdException w:name="Light List Accent 1" w:uiPriority="61"/>
+    <w:lsdException w:name="Light Grid Accent 1" w:uiPriority="62"/>
+    <w:lsdException w:name="Medium Shading 1 Accent 1" w:uiPriority="63"/>
+    <w:lsdException w:name="Medium Shading 2 Accent 1" w:uiPriority="64"/>
+    <w:lsdException w:name="Medium List 1 Accent 1" w:uiPriority="65"/>
+    <w:lsdException w:name="Revision" w:semiHidden="1"/>
+    <w:lsdException w:name="List Paragraph" w:uiPriority="34" w:qFormat="1"/>
+    <w:lsdException w:name="Quote" w:uiPriority="29" w:qFormat="1"/>
+    <w:lsdException w:name="Intense Quote" w:uiPriority="30" w:qFormat="1"/>
+    <w:lsdException w:name="Medium List 2 Accent 1" w:uiPriority="66"/>
+    <w:lsdException w:name="Medium Grid 1 Accent 1" w:uiPriority="67"/>
+    <w:lsdException w:name="Medium Grid 2 Accent 1" w:uiPriority="68"/>
+    <w:lsdException w:name="Medium Grid 3 Accent 1" w:uiPriority="69"/>
+    <w:lsdException w:name="Dark List Accent 1" w:uiPriority="70"/>
+    <w:lsdException w:name="Colorful Shading Accent 1" w:uiPriority="71"/>
+    <w:lsdException w:name="Colorful List Accent 1" w:uiPriority="72"/>
+    <w:lsdException w:name="Colorful Grid Accent 1" w:uiPriority="73"/>
+    <w:lsdException w:name="Light Shading Accent 2" w:uiPriority="60"/>
+    <w:lsdException w:name="Light List Accent 2" w:uiPriority="61"/>
+    <w:lsdException w:name="Light Grid Accent 2" w:uiPriority="62"/>
+    <w:lsdException w:name="Medium Shading 1 Accent 2" w:uiPriority="63"/>
+    <w:lsdException w:name="Medium Shading 2 Accent 2" w:uiPriority="64"/>
+    <w:lsdException w:name="Medium List 1 Accent 2" w:uiPriority="65"/>
+    <w:lsdException w:name="Medium List 2 Accent 2" w:uiPriority="66"/>
+    <w:lsdException w:name="Medium Grid 1 Accent 2" w:uiPriority="67"/>
+    <w:lsdException w:name="Medium Grid 2 Accent 2" w:uiPriority="68"/>
+    <w:lsdException w:name="Medium Grid 3 Accent 2" w:uiPriority="69"/>
+    <w:lsdException w:name="Dark List Accent 2" w:uiPriority="70"/>
+    <w:lsdException w:name="Colorful Shading Accent 2" w:uiPriority="71"/>
+    <w:lsdException w:name="Colorful List Accent 2" w:uiPriority="72"/>
+    <w:lsdException w:name="Colorful Grid Accent 2" w:uiPriority="73"/>
+    <w:lsdException w:name="Light Shading Accent 3" w:uiPriority="60"/>
+    <w:lsdException w:name="Light List Accent 3" w:uiPriority="61"/>
+    <w:lsdException w:name="Light Grid Accent 3" w:uiPriority="62"/>
+    <w:lsdException w:name="Medium Shading 1 Accent 3" w:uiPriority="63"/>
+    <w:lsdException w:name="Medium Shading 2 Accent 3" w:uiPriority="64"/>
+    <w:lsdException w:name="Medium List 1 Accent 3" w:uiPriority="65"/>
+    <w:lsdException w:name="Medium List 2 Accent 3" w:uiPriority="66"/>
+    <w:lsdException w:name="Medium Grid 1 Accent 3" w:uiPriority="67"/>
+    <w:lsdException w:name="Medium Grid 2 Accent 3" w:uiPriority="68"/>
+    <w:lsdException w:name="Medium Grid 3 Accent 3" w:uiPriority="69"/>
+    <w:lsdException w:name="Dark List Accent 3" w:uiPriority="70"/>
+    <w:lsdException w:name="Colorful Shading Accent 3" w:uiPriority="71"/>
+    <w:lsdException w:name="Colorful List Accent 3" w:uiPriority="72"/>
+    <w:lsdException w:name="Colorful Grid Accent 3" w:uiPriority="73"/>
+    <w:lsdException w:name="Light Shading Accent 4" w:uiPriority="60"/>
+    <w:lsdException w:name="Light List Accent 4" w:uiPriority="61"/>
+    <w:lsdException w:name="Light Grid Accent 4" w:uiPriority="62"/>
+    <w:lsdException w:name="Medium Shading 1 Accent 4" w:uiPriority="63"/>
+    <w:lsdException w:name="Medium Shading 2 Accent 4" w:uiPriority="64"/>
+    <w:lsdException w:name="Medium List 1 Accent 4" w:uiPriority="65"/>
+    <w:lsdException w:name="Medium List 2 Accent 4" w:uiPriority="66"/>
+    <w:lsdException w:name="Medium Grid 1 Accent 4" w:uiPriority="67"/>
+    <w:lsdException w:name="Medium Grid 2 Accent 4" w:uiPriority="68"/>
+    <w:lsdException w:name="Medium Grid 3 Accent 4" w:uiPriority="69"/>
+    <w:lsdException w:name="Dark List Accent 4" w:uiPriority="70"/>
+    <w:lsdException w:name="Colorful Shading Accent 4" w:uiPriority="71"/>
+    <w:lsdException w:name="Colorful List Accent 4" w:uiPriority="72"/>
+    <w:lsdException w:name="Colorful Grid Accent 4" w:uiPriority="73"/>
+    <w:lsdException w:name="Light Shading Accent 5" w:uiPriority="60"/>
+    <w:lsdException w:name="Light List Accent 5" w:uiPriority="61"/>
+    <w:lsdException w:name="Light Grid Accent 5" w:uiPriority="62"/>
+    <w:lsdException w:name="Medium Shading 1 Accent 5" w:uiPriority="63"/>
+    <w:lsdException w:name="Medium Shading 2 Accent 5" w:uiPriority="64"/>
+    <w:lsdException w:name="Medium List 1 Accent 5" w:uiPriority="65"/>
+    <w:lsdException w:name="Medium List 2 Accent 5" w:uiPriority="66"/>
+    <w:lsdException w:name="Medium Grid 1 Accent 5" w:uiPriority="67"/>
+    <w:lsdException w:name="Medium Grid 2 Accent 5" w:uiPriority="68"/>
+    <w:lsdException w:name="Medium Grid 3 Accent 5" w:uiPriority="69"/>
+    <w:lsdException w:name="Dark List Accent 5" w:uiPriority="70"/>
+    <w:lsdException w:name="Colorful Shading Accent 5" w:uiPriority="71"/>
+    <w:lsdException w:name="Colorful List Accent 5" w:uiPriority="72"/>
+    <w:lsdException w:name="Colorful Grid Accent 5" w:uiPriority="73"/>
+    <w:lsdException w:name="Light Shading Accent 6" w:uiPriority="60"/>
+    <w:lsdException w:name="Light List Accent 6" w:uiPriority="61"/>
+    <w:lsdException w:name="Light Grid Accent 6" w:uiPriority="62"/>
+    <w:lsdException w:name="Medium Shading 1 Accent 6" w:uiPriority="63"/>
+    <w:lsdException w:name="Medium Shading 2 Accent 6" w:uiPriority="64"/>
+    <w:lsdException w:name="Medium List 1 Accent 6" w:uiPriority="65"/>
+    <w:lsdException w:name="Medium List 2 Accent 6" w:uiPriority="66"/>
+    <w:lsdException w:name="Medium Grid 1 Accent 6" w:uiPriority="67"/>
+    <w:lsdException w:name="Medium Grid 2 Accent 6" w:uiPriority="68"/>
+    <w:lsdException w:name="Medium Grid 3 Accent 6" w:uiPriority="69"/>
+    <w:lsdException w:name="Dark List Accent 6" w:uiPriority="70"/>
+    <w:lsdException w:name="Colorful Shading Accent 6" w:uiPriority="71"/>
+    <w:lsdException w:name="Colorful List Accent 6" w:uiPriority="72"/>
+    <w:lsdException w:name="Colorful Grid Accent 6" w:uiPriority="73"/>
+    <w:lsdException w:name="Subtle Emphasis" w:uiPriority="19" w:qFormat="1"/>
+    <w:lsdException w:name="Intense Emphasis" w:uiPriority="21" w:qFormat="1"/>
+    <w:lsdException w:name="Subtle Reference" w:uiPriority="31" w:qFormat="1"/>
+    <w:lsdException w:name="Intense Reference" w:uiPriority="32" w:qFormat="1"/>
+    <w:lsdException w:name="Book Title" w:uiPriority="33" w:qFormat="1"/>
+    <w:lsdException w:name="Bibliography" w:semiHidden="1" w:uiPriority="37" w:unhideWhenUsed="1"/>
+    <w:lsdException w:name="TOC Heading" w:semiHidden="1" w:uiPriority="39" w:unhideWhenUsed="1" w:qFormat="1"/>
+    <w:lsdException w:name="Plain Table 1" w:uiPriority="41"/>
+    <w:lsdException w:name="Plain Table 2" w:uiPriority="42"/>
+    <w:lsdException w:name="Plain Table 3" w:uiPriority="43"/>
+    <w:lsdException w:name="Plain Table 4" w:uiPriority="44"/>
+    <w:lsdException w:name="Plain Table 5" w:uiPriority="45"/>
+    <w:lsdException w:name="Grid Table Light" w:uiPriority="40"/>
+    <w:lsdException w:name="Grid Table 1 Light" w:uiPriority="46"/>
+    <w:lsdException w:name="Grid Table 2" w:uiPriority="47"/>
+    <w:lsdException w:name="Grid Table 3" w:uiPriority="48"/>
+    <w:lsdException w:name="Grid Table 4" w:uiPriority="49"/>
+    <w:lsdException w:name="Grid Table 5 Dark" w:uiPriority="50"/>
+    <w:lsdException w:name="Grid Table 6 Colorful" w:uiPriority="51"/>
+    <w:lsdException w:name="Grid Table 7 Colorful" w:uiPriority="52"/>
+    <w:lsdException w:name="Grid Table 1 Light Accent 1" w:uiPriority="46"/>
+    <w:lsdException w:name="Grid Table 2 Accent 1" w:uiPriority="47"/>
+    <w:lsdException w:name="Grid Table 3 Accent 1" w:uiPriority="48"/>
+    <w:lsdException w:name="Grid Table 4 Accent 1" w:uiPriority="49"/>
+    <w:lsdException w:name="Grid Table 5 Dark Accent 1" w:uiPriority="50"/>
+    <w:lsdException w:name="Grid Table 6 Colorful Accent 1" w:uiPriority="51"/>
+    <w:lsdException w:name="Grid Table 7 Colorful Accent 1" w:uiPriority="52"/>
+    <w:lsdException w:name="Grid Table 1 Light Accent 2" w:uiPriority="46"/>
+    <w:lsdException w:name="Grid Table 2 Accent 2" w:uiPriority="47"/>
+    <w:lsdException w:name="Grid Table 3 Accent 2" w:uiPriority="48"/>
+    <w:lsdException w:name="Grid Table 4 Accent 2" w:uiPriority="49"/>
+    <w:lsdException w:name="Grid Table 5 Dark Accent 2" w:uiPriority="50"/>
+    <w:lsdException w:name="Grid Table 6 Colorful Accent 2" w:uiPriority="51"/>
+    <w:lsdException w:name="Grid Table 7 Colorful Accent 2" w:uiPriority="52"/>
+    <w:lsdException w:name="Grid Table 1 Light Accent 3" w:uiPriority="46"/>
+    <w:lsdException w:name="Grid Table 2 Accent 3" w:uiPriority="47"/>
+    <w:lsdException w:name="Grid Table 3 Accent 3" w:uiPriority="48"/>
+    <w:lsdException w:name="Grid Table 4 Accent 3" w:uiPriority="49"/>
+    <w:lsdException w:name="Grid Table 5 Dark Accent 3" w:uiPriority="50"/>
+    <w:lsdException w:name="Grid Table 6 Colorful Accent 3" w:uiPriority="51"/>
+    <w:lsdException w:name="Grid Table 7 Colorful Accent 3" w:uiPriority="52"/>
+    <w:lsdException w:name="Grid Table 1 Light Accent 4" w:uiPriority="46"/>
+    <w:lsdException w:name="Grid Table 2 Accent 4" w:uiPriority="47"/>
+    <w:lsdException w:name="Grid Table 3 Accent 4" w:uiPriority="48"/>
+    <w:lsdException w:name="Grid Table 4 Accent 4" w:uiPriority="49"/>
+    <w:lsdException w:name="Grid Table 5 Dark Accent 4" w:uiPriority="50"/>
+    <w:lsdException w:name="Grid Table 6 Colorful Accent 4" w:uiPriority="51"/>
+    <w:lsdException w:name="Grid Table 7 Colorful Accent 4" w:uiPriority="52"/>
+    <w:lsdException w:name="Grid Table 1 Light Accent 5" w:uiPriority="46"/>
+    <w:lsdException w:name="Grid Table 2 Accent 5" w:uiPriority="47"/>
+    <w:lsdException w:name="Grid Table 3 Accent 5" w:uiPriority="48"/>
+    <w:lsdException w:name="Grid Table 4 Accent 5" w:uiPriority="49"/>
+    <w:lsdException w:name="Grid Table 5 Dark Accent 5" w:uiPriority="50"/>
+    <w:lsdException w:name="Grid Table 6 Colorful Accent 5" w:uiPriority="51"/>
+    <w:lsdException w:name="Grid Table 7 Colorful Accent 5" w:uiPriority="52"/>
+    <w:lsdException w:name="Grid Table 1 Light Accent 6" w:uiPriority="46"/>
+    <w:lsdException w:name="Grid Table 2 Accent 6" w:uiPriority="47"/>
+    <w:lsdException w:name="Grid Table 3 Accent 6" w:uiPriority="48"/>
+    <w:lsdException w:name="Grid Table 4 Accent 6" w:uiPriority="49"/>
+    <w:lsdException w:name="Grid Table 5 Dark Accent 6" w:uiPriority="50"/>
+    <w:lsdException w:name="Grid Table 6 Colorful Accent 6" w:uiPriority="51"/>
+    <w:lsdException w:name="Grid Table 7 Colorful Accent 6" w:uiPriority="52"/>
+    <w:lsdException w:name="List Table 1 Light" w:uiPriority="46"/>
+    <w:lsdException w:name="List Table 2" w:uiPriority="47"/>
+    <w:lsdException w:name="List Table 3" w:uiPriority="48"/>
+    <w:lsdException w:name="List Table 4" w:uiPriority="49"/>
+    <w:lsdException w:name="List Table 5 Dark" w:uiPriority="50"/>
+    <w:lsdException w:name="List Table 6 Colorful" w:uiPriority="51"/>
+    <w:lsdException w:name="List Table 7 Colorful" w:uiPriority="52"/>
+    <w:lsdException w:name="List Table 1 Light Accent 1" w:uiPriority="46"/>
+    <w:lsdException w:name="List Table 2 Accent 1" w:uiPriority="47"/>
+    <w:lsdException w:name="List Table 3 Accent 1" w:uiPriority="48"/>
+    <w:lsdException w:name="List Table 4 Accent 1" w:uiPriority="49"/>
+    <w:lsdException w:name="List Table 5 Dark Accent 1" w:uiPriority="50"/>
+    <w:lsdException w:name="List Table 6 Colorful Accent 1" w:uiPriority="51"/>
+    <w:lsdException w:name="List Table 7 Colorful Accent 1" w:uiPriority="52"/>
+    <w:lsdException w:name="List Table 1 Light Accent 2" w:uiPriority="46"/>
+    <w:lsdException w:name="List Table 2 Accent 2" w:uiPriority="47"/>
+    <w:lsdException w:name="List Table 3 Accent 2" w:uiPriority="48"/>
+    <w:lsdException w:name="List Table 4 Accent 2" w:uiPriority="49"/>
+    <w:lsdException w:name="List Table 5 Dark Accent 2" w:uiPriority="50"/>
+    <w:lsdException w:name="List Table 6 Colorful Accent 2" w:uiPriority="51"/>
+    <w:lsdException w:name="List Table 7 Colorful Accent 2" w:uiPriority="52"/>
+    <w:lsdException w:name="List Table 1 Light Accent 3" w:uiPriority="46"/>
+    <w:lsdException w:name="List Table 2 Accent 3" w:uiPriority="47"/>
+    <w:lsdException w:name="List Table 3 Accent 3" w:uiPriority="48"/>
+    <w:lsdException w:name="List Table 4 Accent 3" w:uiPriority="49"/>
+    <w:lsdException w:name="List Table 5 Dark Accent 3" w:uiPriority="50"/>
+    <w:lsdException w:name="List Table 6 Colorful Accent 3" w:uiPriority="51"/>
+    <w:lsdException w:name="List Table 7 Colorful Accent 3" w:uiPriority="52"/>
+    <w:lsdException w:name="List Table 1 Light Accent 4" w:uiPriority="46"/>
+    <w:lsdException w:name="List Table 2 Accent 4" w:uiPriority="47"/>
+    <w:lsdException w:name="List Table 3 Accent 4" w:uiPriority="48"/>
+    <w:lsdException w:name="List Table 4 Accent 4" w:uiPriority="49"/>
+    <w:lsdException w:name="List Table 5 Dark Accent 4" w:uiPriority="50"/>
+    <w:lsdException w:name="List Table 6 Colorful Accent 4" w:uiPriority="51"/>
+    <w:lsdException w:name="List Table 7 Colorful Accent 4" w:uiPriority="52"/>
+    <w:lsdException w:name="List Table 1 Light Accent 5" w:uiPriority="46"/>
+    <w:lsdException w:name="List Table 2 Accent 5" w:uiPriority="47"/>
+    <w:lsdException w:name="List Table 3 Accent 5" w:uiPriority="48"/>
+    <w:lsdException w:name="List Table 4 Accent 5" w:uiPriority="49"/>
+    <w:lsdException w:name="List Table 5 Dark Accent 5" w:uiPriority="50"/>
+    <w:lsdException w:name="List Table 6 Colorful Accent 5" w:uiPriority="51"/>
+    <w:lsdException w:name="List Table 7 Colorful Accent 5" w:uiPriority="52"/>
+    <w:lsdException w:name="List Table 1 Light Accent 6" w:uiPriority="46"/>
+    <w:lsdException w:name="List Table 2 Accent 6" w:uiPriority="47"/>
+    <w:lsdException w:name="List Table 3 Accent 6" w:uiPriority="48"/>
+    <w:lsdException w:name="List Table 4 Accent 6" w:uiPriority="49"/>
+    <w:lsdException w:name="List Table 5 Dark Accent 6" w:uiPriority="50"/>
+    <w:lsdException w:name="List Table 6 Colorful Accent 6" w:uiPriority="51"/>
+    <w:lsdException w:name="List Table 7 Colorful Accent 6" w:uiPriority="52"/>
   </w:latentStyles>
   <w:style w:type="paragraph" w:default="1" w:styleId="Normal">
     <w:name w:val="Normal"/>
@@ -647,7 +1016,6 @@
     <w:uiPriority w:val="99"/>
     <w:semiHidden/>
     <w:unhideWhenUsed/>
-    <w:qFormat/>
     <w:tblPr>
       <w:tblInd w:w="0" w:type="dxa"/>
       <w:tblCellMar>

</xml_diff>

<commit_message>
Vie du joueur, correction de vitesse statique robots
</commit_message>
<xml_diff>
--- a/logs/Journal de projet.docx
+++ b/logs/Journal de projet.docx
@@ -99,31 +99,16 @@
         </w:numPr>
         <w:jc w:val="both"/>
         <w:rPr>
-          <w:b/>
-          <w:sz w:val="24"/>
-          <w:szCs w:val="24"/>
-        </w:rPr>
-      </w:pPr>
-      <w:r>
-        <w:rPr>
-          <w:sz w:val="24"/>
-          <w:szCs w:val="24"/>
-        </w:rPr>
-        <w:t>Diagramme de classe (1 heure, TBH, CL</w:t>
-      </w:r>
-      <w:r>
-        <w:rPr>
-          <w:sz w:val="24"/>
-          <w:szCs w:val="24"/>
-        </w:rPr>
-        <w:t>, 28 octobre</w:t>
-      </w:r>
-      <w:r>
-        <w:rPr>
-          <w:sz w:val="24"/>
-          <w:szCs w:val="24"/>
-        </w:rPr>
-        <w:t>)</w:t>
+          <w:sz w:val="24"/>
+          <w:szCs w:val="24"/>
+        </w:rPr>
+      </w:pPr>
+      <w:r>
+        <w:rPr>
+          <w:sz w:val="24"/>
+          <w:szCs w:val="24"/>
+        </w:rPr>
+        <w:t>Diagramme de classe (1 heure, TBH, CL, 28 octobre)</w:t>
       </w:r>
     </w:p>
     <w:p>
@@ -135,17 +120,32 @@
         </w:numPr>
         <w:jc w:val="both"/>
         <w:rPr>
-          <w:b/>
-          <w:sz w:val="24"/>
-          <w:szCs w:val="24"/>
-        </w:rPr>
-      </w:pPr>
-      <w:r>
-        <w:rPr>
-          <w:sz w:val="24"/>
-          <w:szCs w:val="24"/>
-        </w:rPr>
-        <w:t>Ajout des classes de base, création de namespace (1 heure, TBH, CL, 28 octobre)</w:t>
+          <w:sz w:val="24"/>
+          <w:szCs w:val="24"/>
+        </w:rPr>
+      </w:pPr>
+      <w:r>
+        <w:rPr>
+          <w:sz w:val="24"/>
+          <w:szCs w:val="24"/>
+        </w:rPr>
+        <w:t xml:space="preserve">Ajout des classes de base, création de </w:t>
+      </w:r>
+      <w:proofErr w:type="spellStart"/>
+      <w:r>
+        <w:rPr>
+          <w:sz w:val="24"/>
+          <w:szCs w:val="24"/>
+        </w:rPr>
+        <w:t>namespace</w:t>
+      </w:r>
+      <w:proofErr w:type="spellEnd"/>
+      <w:r>
+        <w:rPr>
+          <w:sz w:val="24"/>
+          <w:szCs w:val="24"/>
+        </w:rPr>
+        <w:t xml:space="preserve"> (1 heure, TBH, CL, 28 octobre)</w:t>
       </w:r>
     </w:p>
     <w:p>
@@ -157,17 +157,48 @@
         </w:numPr>
         <w:jc w:val="both"/>
         <w:rPr>
-          <w:b/>
-          <w:sz w:val="24"/>
-          <w:szCs w:val="24"/>
-        </w:rPr>
-      </w:pPr>
-      <w:r>
-        <w:rPr>
-          <w:sz w:val="24"/>
-          <w:szCs w:val="24"/>
-        </w:rPr>
-        <w:t>Singleton template et non copyable (10 minutes, CL, 29 octobre)</w:t>
+          <w:sz w:val="24"/>
+          <w:szCs w:val="24"/>
+        </w:rPr>
+      </w:pPr>
+      <w:r>
+        <w:rPr>
+          <w:sz w:val="24"/>
+          <w:szCs w:val="24"/>
+        </w:rPr>
+        <w:t xml:space="preserve">Singleton </w:t>
+      </w:r>
+      <w:proofErr w:type="spellStart"/>
+      <w:r>
+        <w:rPr>
+          <w:sz w:val="24"/>
+          <w:szCs w:val="24"/>
+        </w:rPr>
+        <w:t>template</w:t>
+      </w:r>
+      <w:proofErr w:type="spellEnd"/>
+      <w:r>
+        <w:rPr>
+          <w:sz w:val="24"/>
+          <w:szCs w:val="24"/>
+        </w:rPr>
+        <w:t xml:space="preserve"> et non </w:t>
+      </w:r>
+      <w:proofErr w:type="spellStart"/>
+      <w:r>
+        <w:rPr>
+          <w:sz w:val="24"/>
+          <w:szCs w:val="24"/>
+        </w:rPr>
+        <w:t>copyable</w:t>
+      </w:r>
+      <w:proofErr w:type="spellEnd"/>
+      <w:r>
+        <w:rPr>
+          <w:sz w:val="24"/>
+          <w:szCs w:val="24"/>
+        </w:rPr>
+        <w:t xml:space="preserve"> (10 minutes, CL, 29 octobre)</w:t>
       </w:r>
     </w:p>
     <w:p>
@@ -179,7 +210,6 @@
         </w:numPr>
         <w:jc w:val="both"/>
         <w:rPr>
-          <w:b/>
           <w:sz w:val="24"/>
           <w:szCs w:val="24"/>
         </w:rPr>
@@ -215,7 +245,6 @@
         </w:numPr>
         <w:jc w:val="both"/>
         <w:rPr>
-          <w:b/>
           <w:sz w:val="24"/>
           <w:szCs w:val="24"/>
         </w:rPr>
@@ -251,7 +280,6 @@
         </w:numPr>
         <w:jc w:val="both"/>
         <w:rPr>
-          <w:b/>
           <w:sz w:val="24"/>
           <w:szCs w:val="24"/>
         </w:rPr>
@@ -273,7 +301,6 @@
         </w:numPr>
         <w:jc w:val="both"/>
         <w:rPr>
-          <w:b/>
           <w:sz w:val="24"/>
           <w:szCs w:val="24"/>
         </w:rPr>
@@ -295,24 +322,16 @@
         </w:numPr>
         <w:jc w:val="both"/>
         <w:rPr>
-          <w:b/>
-          <w:sz w:val="24"/>
-          <w:szCs w:val="24"/>
-        </w:rPr>
-      </w:pPr>
-      <w:r>
-        <w:rPr>
-          <w:sz w:val="24"/>
-          <w:szCs w:val="24"/>
-        </w:rPr>
-        <w:t>Finalisation des collisions et de la physique (30 minutes, 2 novembre</w:t>
-      </w:r>
-      <w:r>
-        <w:rPr>
-          <w:sz w:val="24"/>
-          <w:szCs w:val="24"/>
-        </w:rPr>
-        <w:t>)</w:t>
+          <w:sz w:val="24"/>
+          <w:szCs w:val="24"/>
+        </w:rPr>
+      </w:pPr>
+      <w:r>
+        <w:rPr>
+          <w:sz w:val="24"/>
+          <w:szCs w:val="24"/>
+        </w:rPr>
+        <w:t>Finalisation des collisions et de la physique (30 minutes, 2 novembre)</w:t>
       </w:r>
     </w:p>
     <w:p>
@@ -324,7 +343,6 @@
         </w:numPr>
         <w:jc w:val="both"/>
         <w:rPr>
-          <w:b/>
           <w:sz w:val="24"/>
           <w:szCs w:val="24"/>
         </w:rPr>
@@ -336,27 +354,50 @@
         </w:rPr>
         <w:t>Fonction de tir et orientation (TBH, 10 minutes, 9 novembre)</w:t>
       </w:r>
-      <w:r>
-        <w:rPr>
-          <w:b/>
-          <w:sz w:val="24"/>
-          <w:szCs w:val="24"/>
-        </w:rPr>
-        <w:t xml:space="preserve"> </w:t>
-      </w:r>
-    </w:p>
-    <w:p>
-      <w:pPr>
-        <w:pStyle w:val="Paragraphedeliste"/>
-        <w:jc w:val="both"/>
-        <w:rPr>
-          <w:b/>
-          <w:sz w:val="24"/>
-          <w:szCs w:val="24"/>
-        </w:rPr>
-      </w:pPr>
       <w:bookmarkStart w:id="0" w:name="_GoBack"/>
       <w:bookmarkEnd w:id="0"/>
+    </w:p>
+    <w:p>
+      <w:pPr>
+        <w:pStyle w:val="Paragraphedeliste"/>
+        <w:numPr>
+          <w:ilvl w:val="0"/>
+          <w:numId w:val="2"/>
+        </w:numPr>
+        <w:jc w:val="both"/>
+        <w:rPr>
+          <w:sz w:val="24"/>
+          <w:szCs w:val="24"/>
+        </w:rPr>
+      </w:pPr>
+      <w:r>
+        <w:rPr>
+          <w:sz w:val="24"/>
+          <w:szCs w:val="24"/>
+        </w:rPr>
+        <w:t>Partage de vitesse entre les robots (TBH, 5 minutes, 15 novembre)</w:t>
+      </w:r>
+    </w:p>
+    <w:p>
+      <w:pPr>
+        <w:pStyle w:val="Paragraphedeliste"/>
+        <w:numPr>
+          <w:ilvl w:val="0"/>
+          <w:numId w:val="2"/>
+        </w:numPr>
+        <w:jc w:val="both"/>
+        <w:rPr>
+          <w:sz w:val="24"/>
+          <w:szCs w:val="24"/>
+        </w:rPr>
+      </w:pPr>
+      <w:r>
+        <w:rPr>
+          <w:sz w:val="24"/>
+          <w:szCs w:val="24"/>
+        </w:rPr>
+        <w:t>Vies du joueur (TBH, 5 minutes, 16 novembre)</w:t>
+      </w:r>
     </w:p>
     <w:sectPr>
       <w:pgSz w:w="11906" w:h="16838"/>

</xml_diff>

<commit_message>
Spécialisations de robots (incomplet)
Je comprend pas l'erreur de linkage dans gunner et sniper.
</commit_message>
<xml_diff>
--- a/logs/Journal de projet.docx
+++ b/logs/Journal de projet.docx
@@ -129,76 +129,28 @@
           <w:sz w:val="24"/>
           <w:szCs w:val="24"/>
         </w:rPr>
-        <w:t xml:space="preserve">Ajout des classes de base, création de </w:t>
-      </w:r>
-      <w:proofErr w:type="spellStart"/>
-      <w:r>
-        <w:rPr>
-          <w:sz w:val="24"/>
-          <w:szCs w:val="24"/>
-        </w:rPr>
-        <w:t>namespace</w:t>
-      </w:r>
-      <w:proofErr w:type="spellEnd"/>
-      <w:r>
-        <w:rPr>
-          <w:sz w:val="24"/>
-          <w:szCs w:val="24"/>
-        </w:rPr>
-        <w:t xml:space="preserve"> (1 heure, TBH, CL, 28 octobre)</w:t>
-      </w:r>
-    </w:p>
-    <w:p>
-      <w:pPr>
-        <w:pStyle w:val="Paragraphedeliste"/>
-        <w:numPr>
-          <w:ilvl w:val="0"/>
-          <w:numId w:val="2"/>
-        </w:numPr>
-        <w:jc w:val="both"/>
-        <w:rPr>
-          <w:sz w:val="24"/>
-          <w:szCs w:val="24"/>
-        </w:rPr>
-      </w:pPr>
-      <w:r>
-        <w:rPr>
-          <w:sz w:val="24"/>
-          <w:szCs w:val="24"/>
-        </w:rPr>
-        <w:t xml:space="preserve">Singleton </w:t>
-      </w:r>
-      <w:proofErr w:type="spellStart"/>
-      <w:r>
-        <w:rPr>
-          <w:sz w:val="24"/>
-          <w:szCs w:val="24"/>
-        </w:rPr>
-        <w:t>template</w:t>
-      </w:r>
-      <w:proofErr w:type="spellEnd"/>
-      <w:r>
-        <w:rPr>
-          <w:sz w:val="24"/>
-          <w:szCs w:val="24"/>
-        </w:rPr>
-        <w:t xml:space="preserve"> et non </w:t>
-      </w:r>
-      <w:proofErr w:type="spellStart"/>
-      <w:r>
-        <w:rPr>
-          <w:sz w:val="24"/>
-          <w:szCs w:val="24"/>
-        </w:rPr>
-        <w:t>copyable</w:t>
-      </w:r>
-      <w:proofErr w:type="spellEnd"/>
-      <w:r>
-        <w:rPr>
-          <w:sz w:val="24"/>
-          <w:szCs w:val="24"/>
-        </w:rPr>
-        <w:t xml:space="preserve"> (10 minutes, CL, 29 octobre)</w:t>
+        <w:t>Ajout des classes de base, création de namespace (1 heure, TBH, CL, 28 octobre)</w:t>
+      </w:r>
+    </w:p>
+    <w:p>
+      <w:pPr>
+        <w:pStyle w:val="Paragraphedeliste"/>
+        <w:numPr>
+          <w:ilvl w:val="0"/>
+          <w:numId w:val="2"/>
+        </w:numPr>
+        <w:jc w:val="both"/>
+        <w:rPr>
+          <w:sz w:val="24"/>
+          <w:szCs w:val="24"/>
+        </w:rPr>
+      </w:pPr>
+      <w:r>
+        <w:rPr>
+          <w:sz w:val="24"/>
+          <w:szCs w:val="24"/>
+        </w:rPr>
+        <w:t>Singleton template et non copyable (10 minutes, CL, 29 octobre)</w:t>
       </w:r>
     </w:p>
     <w:p>
@@ -397,6 +349,27 @@
           <w:szCs w:val="24"/>
         </w:rPr>
         <w:t>Vies du joueur (TBH, 5 minutes, 16 novembre)</w:t>
+      </w:r>
+    </w:p>
+    <w:p>
+      <w:pPr>
+        <w:pStyle w:val="Paragraphedeliste"/>
+        <w:numPr>
+          <w:ilvl w:val="0"/>
+          <w:numId w:val="2"/>
+        </w:numPr>
+        <w:jc w:val="both"/>
+        <w:rPr>
+          <w:sz w:val="24"/>
+          <w:szCs w:val="24"/>
+        </w:rPr>
+      </w:pPr>
+      <w:r>
+        <w:rPr>
+          <w:sz w:val="24"/>
+          <w:szCs w:val="24"/>
+        </w:rPr>
+        <w:t>6 types de robots incomplets (TBH, 1h30, 17 novembre)</w:t>
       </w:r>
     </w:p>
     <w:sectPr>

</xml_diff>

<commit_message>
Finalisation du uml et du journal
</commit_message>
<xml_diff>
--- a/logs/Journal de projet.docx
+++ b/logs/Journal de projet.docx
@@ -1,9 +1,431 @@
 
 <file path=word/document.xml><?xml version="1.0" encoding="utf-8"?>
-<w:document xmlns:ve="http://schemas.openxmlformats.org/markup-compatibility/2006" xmlns:o="urn:schemas-microsoft-com:office:office" xmlns:r="http://schemas.openxmlformats.org/officeDocument/2006/relationships" xmlns:m="http://schemas.openxmlformats.org/officeDocument/2006/math" xmlns:v="urn:schemas-microsoft-com:vml" xmlns:wp="http://schemas.openxmlformats.org/drawingml/2006/wordprocessingDrawing" xmlns:w10="urn:schemas-microsoft-com:office:word" xmlns:w="http://schemas.openxmlformats.org/wordprocessingml/2006/main" xmlns:wne="http://schemas.microsoft.com/office/word/2006/wordml">
+<w:document xmlns:wpc="http://schemas.microsoft.com/office/word/2010/wordprocessingCanvas" xmlns:mc="http://schemas.openxmlformats.org/markup-compatibility/2006" xmlns:o="urn:schemas-microsoft-com:office:office" xmlns:r="http://schemas.openxmlformats.org/officeDocument/2006/relationships" xmlns:m="http://schemas.openxmlformats.org/officeDocument/2006/math" xmlns:v="urn:schemas-microsoft-com:vml" xmlns:wp14="http://schemas.microsoft.com/office/word/2010/wordprocessingDrawing" xmlns:wp="http://schemas.openxmlformats.org/drawingml/2006/wordprocessingDrawing" xmlns:w10="urn:schemas-microsoft-com:office:word" xmlns:w="http://schemas.openxmlformats.org/wordprocessingml/2006/main" xmlns:w14="http://schemas.microsoft.com/office/word/2010/wordml" xmlns:w15="http://schemas.microsoft.com/office/word/2012/wordml" xmlns:wpg="http://schemas.microsoft.com/office/word/2010/wordprocessingGroup" xmlns:wpi="http://schemas.microsoft.com/office/word/2010/wordprocessingInk" xmlns:wne="http://schemas.microsoft.com/office/word/2006/wordml" xmlns:wps="http://schemas.microsoft.com/office/word/2010/wordprocessingShape" mc:Ignorable="w14 w15 wp14">
   <w:body>
     <w:p>
       <w:pPr>
+        <w:rPr>
+          <w:rFonts w:ascii="Arial" w:hAnsi="Arial" w:cs="Arial"/>
+          <w:sz w:val="24"/>
+          <w:szCs w:val="24"/>
+        </w:rPr>
+      </w:pPr>
+      <w:r>
+        <w:rPr>
+          <w:rFonts w:ascii="Arial" w:hAnsi="Arial" w:cs="Arial"/>
+          <w:sz w:val="24"/>
+          <w:szCs w:val="24"/>
+        </w:rPr>
+        <w:t>Charles Lachance</w:t>
+      </w:r>
+    </w:p>
+    <w:p>
+      <w:pPr>
+        <w:rPr>
+          <w:rFonts w:ascii="Arial" w:hAnsi="Arial" w:cs="Arial"/>
+          <w:sz w:val="24"/>
+          <w:szCs w:val="24"/>
+        </w:rPr>
+      </w:pPr>
+      <w:r>
+        <w:rPr>
+          <w:rFonts w:ascii="Arial" w:hAnsi="Arial" w:cs="Arial"/>
+          <w:sz w:val="24"/>
+          <w:szCs w:val="24"/>
+        </w:rPr>
+        <w:t>Tommy Bouffard-Hébert</w:t>
+      </w:r>
+    </w:p>
+    <w:p>
+      <w:pPr>
+        <w:rPr>
+          <w:rFonts w:ascii="Arial" w:hAnsi="Arial" w:cs="Arial"/>
+          <w:sz w:val="24"/>
+          <w:szCs w:val="24"/>
+        </w:rPr>
+      </w:pPr>
+      <w:r>
+        <w:rPr>
+          <w:rFonts w:ascii="Arial" w:hAnsi="Arial" w:cs="Arial"/>
+          <w:sz w:val="24"/>
+          <w:szCs w:val="24"/>
+        </w:rPr>
+        <w:t xml:space="preserve">Groupe </w:t>
+      </w:r>
+      <w:r>
+        <w:rPr>
+          <w:rFonts w:ascii="Arial" w:hAnsi="Arial" w:cs="Arial"/>
+          <w:sz w:val="24"/>
+          <w:szCs w:val="24"/>
+        </w:rPr>
+        <w:t>0001</w:t>
+      </w:r>
+    </w:p>
+    <w:p>
+      <w:pPr>
+        <w:rPr>
+          <w:rFonts w:ascii="Arial" w:hAnsi="Arial" w:cs="Arial"/>
+          <w:sz w:val="24"/>
+          <w:szCs w:val="24"/>
+        </w:rPr>
+      </w:pPr>
+    </w:p>
+    <w:p>
+      <w:pPr>
+        <w:rPr>
+          <w:rFonts w:ascii="Arial" w:hAnsi="Arial" w:cs="Arial"/>
+          <w:sz w:val="24"/>
+          <w:szCs w:val="24"/>
+        </w:rPr>
+      </w:pPr>
+    </w:p>
+    <w:p>
+      <w:pPr>
+        <w:rPr>
+          <w:rFonts w:ascii="Arial" w:hAnsi="Arial" w:cs="Arial"/>
+          <w:sz w:val="24"/>
+          <w:szCs w:val="24"/>
+        </w:rPr>
+      </w:pPr>
+    </w:p>
+    <w:p>
+      <w:pPr>
+        <w:rPr>
+          <w:rFonts w:ascii="Arial" w:hAnsi="Arial" w:cs="Arial"/>
+          <w:sz w:val="24"/>
+          <w:szCs w:val="24"/>
+        </w:rPr>
+      </w:pPr>
+    </w:p>
+    <w:p>
+      <w:pPr>
+        <w:rPr>
+          <w:rFonts w:ascii="Arial" w:hAnsi="Arial" w:cs="Arial"/>
+          <w:sz w:val="24"/>
+          <w:szCs w:val="24"/>
+        </w:rPr>
+      </w:pPr>
+    </w:p>
+    <w:p>
+      <w:pPr>
+        <w:rPr>
+          <w:rFonts w:ascii="Arial" w:hAnsi="Arial" w:cs="Arial"/>
+          <w:sz w:val="24"/>
+          <w:szCs w:val="24"/>
+        </w:rPr>
+      </w:pPr>
+    </w:p>
+    <w:p>
+      <w:pPr>
+        <w:rPr>
+          <w:rFonts w:ascii="Arial" w:hAnsi="Arial" w:cs="Arial"/>
+          <w:sz w:val="24"/>
+          <w:szCs w:val="24"/>
+        </w:rPr>
+      </w:pPr>
+    </w:p>
+    <w:p>
+      <w:pPr>
+        <w:rPr>
+          <w:rFonts w:ascii="Arial" w:hAnsi="Arial" w:cs="Arial"/>
+          <w:sz w:val="24"/>
+          <w:szCs w:val="24"/>
+        </w:rPr>
+      </w:pPr>
+    </w:p>
+    <w:p>
+      <w:pPr>
+        <w:rPr>
+          <w:rFonts w:ascii="Arial" w:hAnsi="Arial" w:cs="Arial"/>
+          <w:sz w:val="24"/>
+          <w:szCs w:val="24"/>
+        </w:rPr>
+      </w:pPr>
+    </w:p>
+    <w:p>
+      <w:pPr>
+        <w:jc w:val="center"/>
+        <w:rPr>
+          <w:rFonts w:ascii="Arial" w:hAnsi="Arial" w:cs="Arial"/>
+          <w:b/>
+          <w:sz w:val="24"/>
+          <w:szCs w:val="24"/>
+        </w:rPr>
+      </w:pPr>
+      <w:r>
+        <w:rPr>
+          <w:rFonts w:ascii="Arial" w:hAnsi="Arial" w:cs="Arial"/>
+          <w:b/>
+          <w:sz w:val="24"/>
+          <w:szCs w:val="24"/>
+        </w:rPr>
+        <w:t>TP2 - Fury</w:t>
+      </w:r>
+    </w:p>
+    <w:p>
+      <w:pPr>
+        <w:jc w:val="center"/>
+        <w:rPr>
+          <w:rFonts w:ascii="Arial" w:hAnsi="Arial" w:cs="Arial"/>
+          <w:sz w:val="24"/>
+          <w:szCs w:val="24"/>
+        </w:rPr>
+      </w:pPr>
+      <w:r>
+        <w:rPr>
+          <w:rFonts w:ascii="Arial" w:hAnsi="Arial" w:cs="Arial"/>
+          <w:sz w:val="24"/>
+          <w:szCs w:val="24"/>
+        </w:rPr>
+        <w:t>François Paradis</w:t>
+      </w:r>
+    </w:p>
+    <w:p>
+      <w:pPr>
+        <w:jc w:val="center"/>
+        <w:rPr>
+          <w:rFonts w:ascii="Arial" w:hAnsi="Arial" w:cs="Arial"/>
+          <w:sz w:val="24"/>
+          <w:szCs w:val="24"/>
+        </w:rPr>
+      </w:pPr>
+      <w:r>
+        <w:rPr>
+          <w:rFonts w:ascii="Arial" w:hAnsi="Arial" w:cs="Arial"/>
+          <w:sz w:val="24"/>
+          <w:szCs w:val="24"/>
+        </w:rPr>
+        <w:t>Programmation de jeu vidéo</w:t>
+      </w:r>
+      <w:r>
+        <w:rPr>
+          <w:rFonts w:ascii="Arial" w:hAnsi="Arial" w:cs="Arial"/>
+          <w:sz w:val="24"/>
+          <w:szCs w:val="24"/>
+        </w:rPr>
+        <w:t xml:space="preserve"> </w:t>
+      </w:r>
+      <w:r>
+        <w:rPr>
+          <w:rFonts w:ascii="Arial" w:hAnsi="Arial" w:cs="Arial"/>
+          <w:sz w:val="24"/>
+          <w:szCs w:val="24"/>
+        </w:rPr>
+        <w:t>420</w:t>
+      </w:r>
+      <w:r>
+        <w:rPr>
+          <w:rFonts w:ascii="Arial" w:hAnsi="Arial" w:cs="Arial"/>
+          <w:sz w:val="24"/>
+          <w:szCs w:val="24"/>
+        </w:rPr>
+        <w:t>-</w:t>
+      </w:r>
+      <w:r>
+        <w:rPr>
+          <w:rFonts w:ascii="Arial" w:hAnsi="Arial" w:cs="Arial"/>
+          <w:sz w:val="24"/>
+          <w:szCs w:val="24"/>
+        </w:rPr>
+        <w:t>V31</w:t>
+      </w:r>
+      <w:r>
+        <w:rPr>
+          <w:rFonts w:ascii="Arial" w:hAnsi="Arial" w:cs="Arial"/>
+          <w:sz w:val="24"/>
+          <w:szCs w:val="24"/>
+        </w:rPr>
+        <w:t>-</w:t>
+      </w:r>
+      <w:r>
+        <w:rPr>
+          <w:rFonts w:ascii="Arial" w:hAnsi="Arial" w:cs="Arial"/>
+          <w:sz w:val="24"/>
+          <w:szCs w:val="24"/>
+        </w:rPr>
+        <w:t>SF</w:t>
+      </w:r>
+    </w:p>
+    <w:p>
+      <w:pPr>
+        <w:jc w:val="center"/>
+        <w:rPr>
+          <w:rFonts w:ascii="Arial" w:hAnsi="Arial" w:cs="Arial"/>
+          <w:sz w:val="24"/>
+          <w:szCs w:val="24"/>
+        </w:rPr>
+      </w:pPr>
+    </w:p>
+    <w:p>
+      <w:pPr>
+        <w:jc w:val="center"/>
+        <w:rPr>
+          <w:rFonts w:ascii="Arial" w:hAnsi="Arial" w:cs="Arial"/>
+          <w:sz w:val="24"/>
+          <w:szCs w:val="24"/>
+        </w:rPr>
+      </w:pPr>
+    </w:p>
+    <w:p>
+      <w:pPr>
+        <w:jc w:val="center"/>
+        <w:rPr>
+          <w:rFonts w:ascii="Arial" w:hAnsi="Arial" w:cs="Arial"/>
+          <w:sz w:val="24"/>
+          <w:szCs w:val="24"/>
+        </w:rPr>
+      </w:pPr>
+    </w:p>
+    <w:p>
+      <w:pPr>
+        <w:jc w:val="center"/>
+        <w:rPr>
+          <w:rFonts w:ascii="Arial" w:hAnsi="Arial" w:cs="Arial"/>
+          <w:sz w:val="24"/>
+          <w:szCs w:val="24"/>
+        </w:rPr>
+      </w:pPr>
+    </w:p>
+    <w:p>
+      <w:pPr>
+        <w:jc w:val="center"/>
+        <w:rPr>
+          <w:rFonts w:ascii="Arial" w:hAnsi="Arial" w:cs="Arial"/>
+          <w:sz w:val="24"/>
+          <w:szCs w:val="24"/>
+        </w:rPr>
+      </w:pPr>
+    </w:p>
+    <w:p>
+      <w:pPr>
+        <w:jc w:val="center"/>
+        <w:rPr>
+          <w:rFonts w:ascii="Arial" w:hAnsi="Arial" w:cs="Arial"/>
+          <w:sz w:val="24"/>
+          <w:szCs w:val="24"/>
+        </w:rPr>
+      </w:pPr>
+    </w:p>
+    <w:p>
+      <w:pPr>
+        <w:rPr>
+          <w:rFonts w:ascii="Arial" w:hAnsi="Arial" w:cs="Arial"/>
+          <w:sz w:val="24"/>
+          <w:szCs w:val="24"/>
+        </w:rPr>
+      </w:pPr>
+    </w:p>
+    <w:p>
+      <w:pPr>
+        <w:jc w:val="center"/>
+        <w:rPr>
+          <w:rFonts w:ascii="Arial" w:hAnsi="Arial" w:cs="Arial"/>
+          <w:sz w:val="24"/>
+          <w:szCs w:val="24"/>
+        </w:rPr>
+      </w:pPr>
+      <w:r>
+        <w:rPr>
+          <w:rFonts w:ascii="Arial" w:hAnsi="Arial" w:cs="Arial"/>
+          <w:sz w:val="24"/>
+          <w:szCs w:val="24"/>
+        </w:rPr>
+        <w:t>Programmation de jeu vidéo</w:t>
+      </w:r>
+    </w:p>
+    <w:p>
+      <w:pPr>
+        <w:jc w:val="center"/>
+        <w:rPr>
+          <w:rFonts w:ascii="Arial" w:hAnsi="Arial" w:cs="Arial"/>
+          <w:sz w:val="24"/>
+          <w:szCs w:val="24"/>
+        </w:rPr>
+      </w:pPr>
+      <w:r>
+        <w:rPr>
+          <w:rFonts w:ascii="Arial" w:hAnsi="Arial" w:cs="Arial"/>
+          <w:sz w:val="24"/>
+          <w:szCs w:val="24"/>
+        </w:rPr>
+        <w:t>Cégep de Sainte-Foy</w:t>
+      </w:r>
+    </w:p>
+    <w:p>
+      <w:pPr>
+        <w:jc w:val="center"/>
+        <w:rPr>
+          <w:rFonts w:ascii="Arial" w:hAnsi="Arial" w:cs="Arial"/>
+          <w:sz w:val="24"/>
+          <w:szCs w:val="24"/>
+        </w:rPr>
+      </w:pPr>
+      <w:r>
+        <w:rPr>
+          <w:rFonts w:ascii="Arial" w:hAnsi="Arial" w:cs="Arial"/>
+          <w:sz w:val="24"/>
+          <w:szCs w:val="24"/>
+        </w:rPr>
+        <w:t>18</w:t>
+      </w:r>
+      <w:r>
+        <w:rPr>
+          <w:rFonts w:ascii="Arial" w:hAnsi="Arial" w:cs="Arial"/>
+          <w:sz w:val="24"/>
+          <w:szCs w:val="24"/>
+        </w:rPr>
+        <w:t xml:space="preserve"> </w:t>
+      </w:r>
+      <w:r>
+        <w:rPr>
+          <w:rFonts w:ascii="Arial" w:hAnsi="Arial" w:cs="Arial"/>
+          <w:sz w:val="24"/>
+          <w:szCs w:val="24"/>
+        </w:rPr>
+        <w:t>novembre</w:t>
+      </w:r>
+      <w:r>
+        <w:rPr>
+          <w:rFonts w:ascii="Arial" w:hAnsi="Arial" w:cs="Arial"/>
+          <w:sz w:val="24"/>
+          <w:szCs w:val="24"/>
+        </w:rPr>
+        <w:t xml:space="preserve"> 201</w:t>
+      </w:r>
+      <w:r>
+        <w:rPr>
+          <w:rFonts w:ascii="Arial" w:hAnsi="Arial" w:cs="Arial"/>
+          <w:sz w:val="24"/>
+          <w:szCs w:val="24"/>
+        </w:rPr>
+        <w:t>5</w:t>
+      </w:r>
+    </w:p>
+    <w:p>
+      <w:pPr>
+        <w:rPr>
+          <w:rFonts w:ascii="Arial" w:hAnsi="Arial" w:cs="Arial"/>
+          <w:sz w:val="24"/>
+          <w:szCs w:val="24"/>
+        </w:rPr>
+        <w:sectPr>
+          <w:headerReference w:type="even" r:id="rId5"/>
+          <w:headerReference w:type="default" r:id="rId6"/>
+          <w:footerReference w:type="even" r:id="rId7"/>
+          <w:footerReference w:type="default" r:id="rId8"/>
+          <w:headerReference w:type="first" r:id="rId9"/>
+          <w:footerReference w:type="first" r:id="rId10"/>
+          <w:pgSz w:w="12240" w:h="15840" w:code="1"/>
+          <w:pgMar w:top="1440" w:right="1797" w:bottom="1440" w:left="1797" w:header="1134" w:footer="709" w:gutter="0"/>
+          <w:cols w:space="708"/>
+          <w:titlePg/>
+          <w:docGrid w:linePitch="360"/>
+        </w:sectPr>
+      </w:pPr>
+    </w:p>
+    <w:p>
+      <w:pPr>
+        <w:jc w:val="center"/>
         <w:rPr>
           <w:b/>
           <w:sz w:val="28"/>
@@ -18,7 +440,16 @@
           <w:szCs w:val="28"/>
           <w:lang w:val="en-CA"/>
         </w:rPr>
-        <w:t>User stories</w:t>
+        <w:lastRenderedPageBreak/>
+        <w:t xml:space="preserve">Table des </w:t>
+      </w:r>
+      <w:r>
+        <w:rPr>
+          <w:b/>
+          <w:sz w:val="28"/>
+          <w:szCs w:val="28"/>
+        </w:rPr>
+        <w:t>matières</w:t>
       </w:r>
     </w:p>
     <w:p>
@@ -26,8 +457,47 @@
         <w:pStyle w:val="Paragraphedeliste"/>
         <w:numPr>
           <w:ilvl w:val="0"/>
-          <w:numId w:val="1"/>
+          <w:numId w:val="3"/>
         </w:numPr>
+        <w:rPr>
+          <w:sz w:val="24"/>
+          <w:szCs w:val="24"/>
+          <w:lang w:val="en-CA"/>
+        </w:rPr>
+      </w:pPr>
+      <w:r>
+        <w:rPr>
+          <w:sz w:val="24"/>
+          <w:szCs w:val="24"/>
+          <w:lang w:val="en-CA"/>
+        </w:rPr>
+        <w:t>UML</w:t>
+      </w:r>
+    </w:p>
+    <w:p>
+      <w:pPr>
+        <w:pStyle w:val="Paragraphedeliste"/>
+        <w:numPr>
+          <w:ilvl w:val="0"/>
+          <w:numId w:val="3"/>
+        </w:numPr>
+        <w:rPr>
+          <w:sz w:val="24"/>
+          <w:szCs w:val="24"/>
+          <w:lang w:val="en-CA"/>
+        </w:rPr>
+      </w:pPr>
+      <w:r>
+        <w:rPr>
+          <w:sz w:val="24"/>
+          <w:szCs w:val="24"/>
+          <w:lang w:val="en-CA"/>
+        </w:rPr>
+        <w:t>Journal des tâches</w:t>
+      </w:r>
+    </w:p>
+    <w:p>
+      <w:pPr>
         <w:rPr>
           <w:b/>
           <w:sz w:val="28"/>
@@ -38,6 +508,7 @@
     </w:p>
     <w:p>
       <w:pPr>
+        <w:jc w:val="center"/>
         <w:rPr>
           <w:b/>
           <w:sz w:val="28"/>
@@ -45,16 +516,15 @@
           <w:lang w:val="en-CA"/>
         </w:rPr>
       </w:pPr>
-    </w:p>
-    <w:p>
-      <w:pPr>
+      <w:r>
         <w:rPr>
           <w:b/>
           <w:sz w:val="28"/>
           <w:szCs w:val="28"/>
           <w:lang w:val="en-CA"/>
         </w:rPr>
-      </w:pPr>
+        <w:t>UML</w:t>
+      </w:r>
     </w:p>
     <w:p>
       <w:pPr>
@@ -62,6 +532,7 @@
           <w:b/>
           <w:sz w:val="28"/>
           <w:szCs w:val="28"/>
+          <w:lang w:val="en-CA"/>
         </w:rPr>
       </w:pPr>
       <w:r>
@@ -69,8 +540,100 @@
           <w:b/>
           <w:sz w:val="28"/>
           <w:szCs w:val="28"/>
-        </w:rPr>
-        <w:t>Logs de tâches</w:t>
+          <w:lang w:val="en-CA"/>
+        </w:rPr>
+        <w:pict>
+          <v:shapetype id="_x0000_t75" coordsize="21600,21600" o:spt="75" o:preferrelative="t" path="m@4@5l@4@11@9@11@9@5xe" filled="f" stroked="f">
+            <v:stroke joinstyle="miter"/>
+            <v:formulas>
+              <v:f eqn="if lineDrawn pixelLineWidth 0"/>
+              <v:f eqn="sum @0 1 0"/>
+              <v:f eqn="sum 0 0 @1"/>
+              <v:f eqn="prod @2 1 2"/>
+              <v:f eqn="prod @3 21600 pixelWidth"/>
+              <v:f eqn="prod @3 21600 pixelHeight"/>
+              <v:f eqn="sum @0 0 1"/>
+              <v:f eqn="prod @6 1 2"/>
+              <v:f eqn="prod @7 21600 pixelWidth"/>
+              <v:f eqn="sum @8 21600 0"/>
+              <v:f eqn="prod @7 21600 pixelHeight"/>
+              <v:f eqn="sum @10 21600 0"/>
+            </v:formulas>
+            <v:path o:extrusionok="f" gradientshapeok="t" o:connecttype="rect"/>
+            <o:lock v:ext="edit" aspectratio="t"/>
+          </v:shapetype>
+          <v:shape id="_x0000_i1025" type="#_x0000_t75" style="width:467.05pt;height:269.85pt">
+            <v:imagedata r:id="rId11" o:title="uml"/>
+          </v:shape>
+        </w:pict>
+      </w:r>
+    </w:p>
+    <w:p>
+      <w:pPr>
+        <w:rPr>
+          <w:sz w:val="24"/>
+          <w:szCs w:val="24"/>
+        </w:rPr>
+      </w:pPr>
+      <w:r>
+        <w:rPr>
+          <w:sz w:val="24"/>
+          <w:szCs w:val="24"/>
+          <w:lang w:val="en-CA"/>
+        </w:rPr>
+        <w:t>(Voir image dans le dossier du projet)</w:t>
+      </w:r>
+    </w:p>
+    <w:p>
+      <w:pPr>
+        <w:rPr>
+          <w:sz w:val="24"/>
+          <w:szCs w:val="24"/>
+        </w:rPr>
+      </w:pPr>
+      <w:bookmarkStart w:id="0" w:name="_GoBack"/>
+      <w:bookmarkEnd w:id="0"/>
+    </w:p>
+    <w:p>
+      <w:pPr>
+        <w:jc w:val="center"/>
+        <w:rPr>
+          <w:b/>
+          <w:sz w:val="28"/>
+          <w:szCs w:val="28"/>
+        </w:rPr>
+      </w:pPr>
+      <w:r>
+        <w:rPr>
+          <w:b/>
+          <w:sz w:val="28"/>
+          <w:szCs w:val="28"/>
+        </w:rPr>
+        <w:t>Journal</w:t>
+      </w:r>
+      <w:r>
+        <w:rPr>
+          <w:b/>
+          <w:sz w:val="28"/>
+          <w:szCs w:val="28"/>
+        </w:rPr>
+        <w:t xml:space="preserve"> de</w:t>
+      </w:r>
+      <w:r>
+        <w:rPr>
+          <w:b/>
+          <w:sz w:val="28"/>
+          <w:szCs w:val="28"/>
+        </w:rPr>
+        <w:t>s</w:t>
+      </w:r>
+      <w:r>
+        <w:rPr>
+          <w:b/>
+          <w:sz w:val="28"/>
+          <w:szCs w:val="28"/>
+        </w:rPr>
+        <w:t xml:space="preserve"> tâches</w:t>
       </w:r>
     </w:p>
     <w:p>
@@ -306,8 +869,6 @@
         </w:rPr>
         <w:t>Fonction de tir et orientation (TBH, 10 minutes, 9 novembre)</w:t>
       </w:r>
-      <w:bookmarkStart w:id="0" w:name="_GoBack"/>
-      <w:bookmarkEnd w:id="0"/>
     </w:p>
     <w:p>
       <w:pPr>
@@ -327,6 +888,7 @@
           <w:sz w:val="24"/>
           <w:szCs w:val="24"/>
         </w:rPr>
+        <w:lastRenderedPageBreak/>
         <w:t>Partage de vitesse entre les robots (TBH, 5 minutes, 15 novembre)</w:t>
       </w:r>
     </w:p>
@@ -403,9 +965,106 @@
 </w:document>
 </file>
 
+<file path=word/footer1.xml><?xml version="1.0" encoding="utf-8"?>
+<w:ftr xmlns:wpc="http://schemas.microsoft.com/office/word/2010/wordprocessingCanvas" xmlns:mc="http://schemas.openxmlformats.org/markup-compatibility/2006" xmlns:o="urn:schemas-microsoft-com:office:office" xmlns:r="http://schemas.openxmlformats.org/officeDocument/2006/relationships" xmlns:m="http://schemas.openxmlformats.org/officeDocument/2006/math" xmlns:v="urn:schemas-microsoft-com:vml" xmlns:wp14="http://schemas.microsoft.com/office/word/2010/wordprocessingDrawing" xmlns:wp="http://schemas.openxmlformats.org/drawingml/2006/wordprocessingDrawing" xmlns:w10="urn:schemas-microsoft-com:office:word" xmlns:w="http://schemas.openxmlformats.org/wordprocessingml/2006/main" xmlns:w14="http://schemas.microsoft.com/office/word/2010/wordml" xmlns:w15="http://schemas.microsoft.com/office/word/2012/wordml" xmlns:wpg="http://schemas.microsoft.com/office/word/2010/wordprocessingGroup" xmlns:wpi="http://schemas.microsoft.com/office/word/2010/wordprocessingInk" xmlns:wne="http://schemas.microsoft.com/office/word/2006/wordml" xmlns:wps="http://schemas.microsoft.com/office/word/2010/wordprocessingShape" mc:Ignorable="w14 w15 wp14">
+  <w:p>
+    <w:pPr>
+      <w:pStyle w:val="Pieddepage"/>
+    </w:pPr>
+  </w:p>
+</w:ftr>
+</file>
+
+<file path=word/footer2.xml><?xml version="1.0" encoding="utf-8"?>
+<w:ftr xmlns:wpc="http://schemas.microsoft.com/office/word/2010/wordprocessingCanvas" xmlns:mc="http://schemas.openxmlformats.org/markup-compatibility/2006" xmlns:o="urn:schemas-microsoft-com:office:office" xmlns:r="http://schemas.openxmlformats.org/officeDocument/2006/relationships" xmlns:m="http://schemas.openxmlformats.org/officeDocument/2006/math" xmlns:v="urn:schemas-microsoft-com:vml" xmlns:wp14="http://schemas.microsoft.com/office/word/2010/wordprocessingDrawing" xmlns:wp="http://schemas.openxmlformats.org/drawingml/2006/wordprocessingDrawing" xmlns:w10="urn:schemas-microsoft-com:office:word" xmlns:w="http://schemas.openxmlformats.org/wordprocessingml/2006/main" xmlns:w14="http://schemas.microsoft.com/office/word/2010/wordml" xmlns:w15="http://schemas.microsoft.com/office/word/2012/wordml" xmlns:wpg="http://schemas.microsoft.com/office/word/2010/wordprocessingGroup" xmlns:wpi="http://schemas.microsoft.com/office/word/2010/wordprocessingInk" xmlns:wne="http://schemas.microsoft.com/office/word/2006/wordml" xmlns:wps="http://schemas.microsoft.com/office/word/2010/wordprocessingShape" mc:Ignorable="w14 w15 wp14">
+  <w:p>
+    <w:pPr>
+      <w:pStyle w:val="Pieddepage"/>
+    </w:pPr>
+  </w:p>
+</w:ftr>
+</file>
+
+<file path=word/footer3.xml><?xml version="1.0" encoding="utf-8"?>
+<w:ftr xmlns:wpc="http://schemas.microsoft.com/office/word/2010/wordprocessingCanvas" xmlns:mc="http://schemas.openxmlformats.org/markup-compatibility/2006" xmlns:o="urn:schemas-microsoft-com:office:office" xmlns:r="http://schemas.openxmlformats.org/officeDocument/2006/relationships" xmlns:m="http://schemas.openxmlformats.org/officeDocument/2006/math" xmlns:v="urn:schemas-microsoft-com:vml" xmlns:wp14="http://schemas.microsoft.com/office/word/2010/wordprocessingDrawing" xmlns:wp="http://schemas.openxmlformats.org/drawingml/2006/wordprocessingDrawing" xmlns:w10="urn:schemas-microsoft-com:office:word" xmlns:w="http://schemas.openxmlformats.org/wordprocessingml/2006/main" xmlns:w14="http://schemas.microsoft.com/office/word/2010/wordml" xmlns:w15="http://schemas.microsoft.com/office/word/2012/wordml" xmlns:wpg="http://schemas.microsoft.com/office/word/2010/wordprocessingGroup" xmlns:wpi="http://schemas.microsoft.com/office/word/2010/wordprocessingInk" xmlns:wne="http://schemas.microsoft.com/office/word/2006/wordml" xmlns:wps="http://schemas.microsoft.com/office/word/2010/wordprocessingShape" mc:Ignorable="w14 w15 wp14">
+  <w:p>
+    <w:pPr>
+      <w:pStyle w:val="Pieddepage"/>
+    </w:pPr>
+  </w:p>
+</w:ftr>
+</file>
+
+<file path=word/header1.xml><?xml version="1.0" encoding="utf-8"?>
+<w:hdr xmlns:wpc="http://schemas.microsoft.com/office/word/2010/wordprocessingCanvas" xmlns:mc="http://schemas.openxmlformats.org/markup-compatibility/2006" xmlns:o="urn:schemas-microsoft-com:office:office" xmlns:r="http://schemas.openxmlformats.org/officeDocument/2006/relationships" xmlns:m="http://schemas.openxmlformats.org/officeDocument/2006/math" xmlns:v="urn:schemas-microsoft-com:vml" xmlns:wp14="http://schemas.microsoft.com/office/word/2010/wordprocessingDrawing" xmlns:wp="http://schemas.openxmlformats.org/drawingml/2006/wordprocessingDrawing" xmlns:w10="urn:schemas-microsoft-com:office:word" xmlns:w="http://schemas.openxmlformats.org/wordprocessingml/2006/main" xmlns:w14="http://schemas.microsoft.com/office/word/2010/wordml" xmlns:w15="http://schemas.microsoft.com/office/word/2012/wordml" xmlns:wpg="http://schemas.microsoft.com/office/word/2010/wordprocessingGroup" xmlns:wpi="http://schemas.microsoft.com/office/word/2010/wordprocessingInk" xmlns:wne="http://schemas.microsoft.com/office/word/2006/wordml" xmlns:wps="http://schemas.microsoft.com/office/word/2010/wordprocessingShape" mc:Ignorable="w14 w15 wp14">
+  <w:p>
+    <w:pPr>
+      <w:pStyle w:val="En-tte"/>
+    </w:pPr>
+  </w:p>
+</w:hdr>
+</file>
+
+<file path=word/header2.xml><?xml version="1.0" encoding="utf-8"?>
+<w:hdr xmlns:wpc="http://schemas.microsoft.com/office/word/2010/wordprocessingCanvas" xmlns:mc="http://schemas.openxmlformats.org/markup-compatibility/2006" xmlns:o="urn:schemas-microsoft-com:office:office" xmlns:r="http://schemas.openxmlformats.org/officeDocument/2006/relationships" xmlns:m="http://schemas.openxmlformats.org/officeDocument/2006/math" xmlns:v="urn:schemas-microsoft-com:vml" xmlns:wp14="http://schemas.microsoft.com/office/word/2010/wordprocessingDrawing" xmlns:wp="http://schemas.openxmlformats.org/drawingml/2006/wordprocessingDrawing" xmlns:w10="urn:schemas-microsoft-com:office:word" xmlns:w="http://schemas.openxmlformats.org/wordprocessingml/2006/main" xmlns:w14="http://schemas.microsoft.com/office/word/2010/wordml" xmlns:w15="http://schemas.microsoft.com/office/word/2012/wordml" xmlns:wpg="http://schemas.microsoft.com/office/word/2010/wordprocessingGroup" xmlns:wpi="http://schemas.microsoft.com/office/word/2010/wordprocessingInk" xmlns:wne="http://schemas.microsoft.com/office/word/2006/wordml" xmlns:wps="http://schemas.microsoft.com/office/word/2010/wordprocessingShape" mc:Ignorable="w14 w15 wp14">
+  <w:sdt>
+    <w:sdtPr>
+      <w:id w:val="-1464646451"/>
+      <w:docPartObj>
+        <w:docPartGallery w:val="Page Numbers (Top of Page)"/>
+        <w:docPartUnique/>
+      </w:docPartObj>
+    </w:sdtPr>
+    <w:sdtEndPr/>
+    <w:sdtContent>
+      <w:p>
+        <w:pPr>
+          <w:pStyle w:val="En-tte"/>
+          <w:jc w:val="right"/>
+        </w:pPr>
+        <w:r>
+          <w:fldChar w:fldCharType="begin"/>
+        </w:r>
+        <w:r>
+          <w:instrText>PAGE   \* MERGEFORMAT</w:instrText>
+        </w:r>
+        <w:r>
+          <w:fldChar w:fldCharType="separate"/>
+        </w:r>
+        <w:r>
+          <w:rPr>
+            <w:noProof/>
+            <w:lang w:val="fr-FR"/>
+          </w:rPr>
+          <w:t>3</w:t>
+        </w:r>
+        <w:r>
+          <w:fldChar w:fldCharType="end"/>
+        </w:r>
+      </w:p>
+    </w:sdtContent>
+  </w:sdt>
+  <w:p>
+    <w:pPr>
+      <w:pStyle w:val="En-tte"/>
+    </w:pPr>
+  </w:p>
+</w:hdr>
+</file>
+
+<file path=word/header3.xml><?xml version="1.0" encoding="utf-8"?>
+<w:hdr xmlns:wpc="http://schemas.microsoft.com/office/word/2010/wordprocessingCanvas" xmlns:mc="http://schemas.openxmlformats.org/markup-compatibility/2006" xmlns:o="urn:schemas-microsoft-com:office:office" xmlns:r="http://schemas.openxmlformats.org/officeDocument/2006/relationships" xmlns:m="http://schemas.openxmlformats.org/officeDocument/2006/math" xmlns:v="urn:schemas-microsoft-com:vml" xmlns:wp14="http://schemas.microsoft.com/office/word/2010/wordprocessingDrawing" xmlns:wp="http://schemas.openxmlformats.org/drawingml/2006/wordprocessingDrawing" xmlns:w10="urn:schemas-microsoft-com:office:word" xmlns:w="http://schemas.openxmlformats.org/wordprocessingml/2006/main" xmlns:w14="http://schemas.microsoft.com/office/word/2010/wordml" xmlns:w15="http://schemas.microsoft.com/office/word/2012/wordml" xmlns:wpg="http://schemas.microsoft.com/office/word/2010/wordprocessingGroup" xmlns:wpi="http://schemas.microsoft.com/office/word/2010/wordprocessingInk" xmlns:wne="http://schemas.microsoft.com/office/word/2006/wordml" xmlns:wps="http://schemas.microsoft.com/office/word/2010/wordprocessingShape" mc:Ignorable="w14 w15 wp14">
+  <w:p>
+    <w:pPr>
+      <w:pStyle w:val="En-tte"/>
+    </w:pPr>
+  </w:p>
+</w:hdr>
+</file>
+
 <file path=word/numbering.xml><?xml version="1.0" encoding="utf-8"?>
-<w:numbering xmlns:ve="http://schemas.openxmlformats.org/markup-compatibility/2006" xmlns:o="urn:schemas-microsoft-com:office:office" xmlns:r="http://schemas.openxmlformats.org/officeDocument/2006/relationships" xmlns:m="http://schemas.openxmlformats.org/officeDocument/2006/math" xmlns:v="urn:schemas-microsoft-com:vml" xmlns:wp="http://schemas.openxmlformats.org/drawingml/2006/wordprocessingDrawing" xmlns:w10="urn:schemas-microsoft-com:office:word" xmlns:w="http://schemas.openxmlformats.org/wordprocessingml/2006/main" xmlns:wne="http://schemas.microsoft.com/office/word/2006/wordml">
-  <w:abstractNum w:abstractNumId="0">
+<w:numbering xmlns:wpc="http://schemas.microsoft.com/office/word/2010/wordprocessingCanvas" xmlns:mc="http://schemas.openxmlformats.org/markup-compatibility/2006" xmlns:o="urn:schemas-microsoft-com:office:office" xmlns:r="http://schemas.openxmlformats.org/officeDocument/2006/relationships" xmlns:m="http://schemas.openxmlformats.org/officeDocument/2006/math" xmlns:v="urn:schemas-microsoft-com:vml" xmlns:wp14="http://schemas.microsoft.com/office/word/2010/wordprocessingDrawing" xmlns:wp="http://schemas.openxmlformats.org/drawingml/2006/wordprocessingDrawing" xmlns:w10="urn:schemas-microsoft-com:office:word" xmlns:w="http://schemas.openxmlformats.org/wordprocessingml/2006/main" xmlns:w14="http://schemas.microsoft.com/office/word/2010/wordml" xmlns:w15="http://schemas.microsoft.com/office/word/2012/wordml" xmlns:wpg="http://schemas.microsoft.com/office/word/2010/wordprocessingGroup" xmlns:wpi="http://schemas.microsoft.com/office/word/2010/wordprocessingInk" xmlns:wne="http://schemas.microsoft.com/office/word/2006/wordml" xmlns:wps="http://schemas.microsoft.com/office/word/2010/wordprocessingShape" mc:Ignorable="w14 w15 wp14">
+  <w:abstractNum w:abstractNumId="0" w15:restartNumberingAfterBreak="0">
     <w:nsid w:val="0BA44B8A"/>
     <w:multiLevelType w:val="hybridMultilevel"/>
     <w:tmpl w:val="5A841756"/>
@@ -491,7 +1150,93 @@
       </w:pPr>
     </w:lvl>
   </w:abstractNum>
-  <w:abstractNum w:abstractNumId="1">
+  <w:abstractNum w:abstractNumId="1" w15:restartNumberingAfterBreak="0">
+    <w:nsid w:val="23B04A49"/>
+    <w:multiLevelType w:val="hybridMultilevel"/>
+    <w:tmpl w:val="3B4EA2D0"/>
+    <w:lvl w:ilvl="0" w:tplc="0C0C000F">
+      <w:start w:val="1"/>
+      <w:numFmt w:val="decimal"/>
+      <w:lvlText w:val="%1."/>
+      <w:lvlJc w:val="left"/>
+      <w:pPr>
+        <w:ind w:left="720" w:hanging="360"/>
+      </w:pPr>
+    </w:lvl>
+    <w:lvl w:ilvl="1" w:tplc="0C0C0019" w:tentative="1">
+      <w:start w:val="1"/>
+      <w:numFmt w:val="lowerLetter"/>
+      <w:lvlText w:val="%2."/>
+      <w:lvlJc w:val="left"/>
+      <w:pPr>
+        <w:ind w:left="1440" w:hanging="360"/>
+      </w:pPr>
+    </w:lvl>
+    <w:lvl w:ilvl="2" w:tplc="0C0C001B" w:tentative="1">
+      <w:start w:val="1"/>
+      <w:numFmt w:val="lowerRoman"/>
+      <w:lvlText w:val="%3."/>
+      <w:lvlJc w:val="right"/>
+      <w:pPr>
+        <w:ind w:left="2160" w:hanging="180"/>
+      </w:pPr>
+    </w:lvl>
+    <w:lvl w:ilvl="3" w:tplc="0C0C000F" w:tentative="1">
+      <w:start w:val="1"/>
+      <w:numFmt w:val="decimal"/>
+      <w:lvlText w:val="%4."/>
+      <w:lvlJc w:val="left"/>
+      <w:pPr>
+        <w:ind w:left="2880" w:hanging="360"/>
+      </w:pPr>
+    </w:lvl>
+    <w:lvl w:ilvl="4" w:tplc="0C0C0019" w:tentative="1">
+      <w:start w:val="1"/>
+      <w:numFmt w:val="lowerLetter"/>
+      <w:lvlText w:val="%5."/>
+      <w:lvlJc w:val="left"/>
+      <w:pPr>
+        <w:ind w:left="3600" w:hanging="360"/>
+      </w:pPr>
+    </w:lvl>
+    <w:lvl w:ilvl="5" w:tplc="0C0C001B" w:tentative="1">
+      <w:start w:val="1"/>
+      <w:numFmt w:val="lowerRoman"/>
+      <w:lvlText w:val="%6."/>
+      <w:lvlJc w:val="right"/>
+      <w:pPr>
+        <w:ind w:left="4320" w:hanging="180"/>
+      </w:pPr>
+    </w:lvl>
+    <w:lvl w:ilvl="6" w:tplc="0C0C000F" w:tentative="1">
+      <w:start w:val="1"/>
+      <w:numFmt w:val="decimal"/>
+      <w:lvlText w:val="%7."/>
+      <w:lvlJc w:val="left"/>
+      <w:pPr>
+        <w:ind w:left="5040" w:hanging="360"/>
+      </w:pPr>
+    </w:lvl>
+    <w:lvl w:ilvl="7" w:tplc="0C0C0019" w:tentative="1">
+      <w:start w:val="1"/>
+      <w:numFmt w:val="lowerLetter"/>
+      <w:lvlText w:val="%8."/>
+      <w:lvlJc w:val="left"/>
+      <w:pPr>
+        <w:ind w:left="5760" w:hanging="360"/>
+      </w:pPr>
+    </w:lvl>
+    <w:lvl w:ilvl="8" w:tplc="0C0C001B" w:tentative="1">
+      <w:start w:val="1"/>
+      <w:numFmt w:val="lowerRoman"/>
+      <w:lvlText w:val="%9."/>
+      <w:lvlJc w:val="right"/>
+      <w:pPr>
+        <w:ind w:left="6480" w:hanging="180"/>
+      </w:pPr>
+    </w:lvl>
+  </w:abstractNum>
+  <w:abstractNum w:abstractNumId="2" w15:restartNumberingAfterBreak="0">
     <w:nsid w:val="27116095"/>
     <w:multiLevelType w:val="hybridMultilevel"/>
     <w:tmpl w:val="14E4D7D6"/>
@@ -608,13 +1353,16 @@
     <w:abstractNumId w:val="0"/>
   </w:num>
   <w:num w:numId="2">
+    <w:abstractNumId w:val="2"/>
+  </w:num>
+  <w:num w:numId="3">
     <w:abstractNumId w:val="1"/>
   </w:num>
 </w:numbering>
 </file>
 
 <file path=word/styles.xml><?xml version="1.0" encoding="utf-8"?>
-<w:styles xmlns:r="http://schemas.openxmlformats.org/officeDocument/2006/relationships" xmlns:w="http://schemas.openxmlformats.org/wordprocessingml/2006/main">
+<w:styles xmlns:mc="http://schemas.openxmlformats.org/markup-compatibility/2006" xmlns:r="http://schemas.openxmlformats.org/officeDocument/2006/relationships" xmlns:w="http://schemas.openxmlformats.org/wordprocessingml/2006/main" xmlns:w14="http://schemas.microsoft.com/office/word/2010/wordml" xmlns:w15="http://schemas.microsoft.com/office/word/2012/wordml" mc:Ignorable="w14 w15">
   <w:docDefaults>
     <w:rPrDefault>
       <w:rPr>
@@ -630,149 +1378,386 @@
       </w:pPr>
     </w:pPrDefault>
   </w:docDefaults>
-  <w:latentStyles w:defLockedState="0" w:defUIPriority="99" w:defSemiHidden="1" w:defUnhideWhenUsed="1" w:defQFormat="0" w:count="267">
-    <w:lsdException w:name="Normal" w:semiHidden="0" w:uiPriority="0" w:unhideWhenUsed="0" w:qFormat="1"/>
-    <w:lsdException w:name="heading 1" w:semiHidden="0" w:uiPriority="9" w:unhideWhenUsed="0" w:qFormat="1"/>
-    <w:lsdException w:name="heading 2" w:uiPriority="9" w:qFormat="1"/>
-    <w:lsdException w:name="heading 3" w:uiPriority="9" w:qFormat="1"/>
-    <w:lsdException w:name="heading 4" w:uiPriority="9" w:qFormat="1"/>
-    <w:lsdException w:name="heading 5" w:uiPriority="9" w:qFormat="1"/>
-    <w:lsdException w:name="heading 6" w:uiPriority="9" w:qFormat="1"/>
-    <w:lsdException w:name="heading 7" w:uiPriority="9" w:qFormat="1"/>
-    <w:lsdException w:name="heading 8" w:uiPriority="9" w:qFormat="1"/>
-    <w:lsdException w:name="heading 9" w:uiPriority="9" w:qFormat="1"/>
-    <w:lsdException w:name="toc 1" w:uiPriority="39"/>
-    <w:lsdException w:name="toc 2" w:uiPriority="39"/>
-    <w:lsdException w:name="toc 3" w:uiPriority="39"/>
-    <w:lsdException w:name="toc 4" w:uiPriority="39"/>
-    <w:lsdException w:name="toc 5" w:uiPriority="39"/>
-    <w:lsdException w:name="toc 6" w:uiPriority="39"/>
-    <w:lsdException w:name="toc 7" w:uiPriority="39"/>
-    <w:lsdException w:name="toc 8" w:uiPriority="39"/>
-    <w:lsdException w:name="toc 9" w:uiPriority="39"/>
-    <w:lsdException w:name="caption" w:uiPriority="35" w:qFormat="1"/>
-    <w:lsdException w:name="Title" w:semiHidden="0" w:uiPriority="10" w:unhideWhenUsed="0" w:qFormat="1"/>
-    <w:lsdException w:name="Default Paragraph Font" w:uiPriority="1"/>
-    <w:lsdException w:name="Subtitle" w:semiHidden="0" w:uiPriority="11" w:unhideWhenUsed="0" w:qFormat="1"/>
-    <w:lsdException w:name="Strong" w:semiHidden="0" w:uiPriority="22" w:unhideWhenUsed="0" w:qFormat="1"/>
-    <w:lsdException w:name="Emphasis" w:semiHidden="0" w:uiPriority="20" w:unhideWhenUsed="0" w:qFormat="1"/>
-    <w:lsdException w:name="Table Grid" w:semiHidden="0" w:uiPriority="59" w:unhideWhenUsed="0"/>
-    <w:lsdException w:name="Placeholder Text" w:unhideWhenUsed="0"/>
-    <w:lsdException w:name="No Spacing" w:semiHidden="0" w:uiPriority="1" w:unhideWhenUsed="0" w:qFormat="1"/>
-    <w:lsdException w:name="Light Shading" w:semiHidden="0" w:uiPriority="60" w:unhideWhenUsed="0"/>
-    <w:lsdException w:name="Light List" w:semiHidden="0" w:uiPriority="61" w:unhideWhenUsed="0"/>
-    <w:lsdException w:name="Light Grid" w:semiHidden="0" w:uiPriority="62" w:unhideWhenUsed="0"/>
-    <w:lsdException w:name="Medium Shading 1" w:semiHidden="0" w:uiPriority="63" w:unhideWhenUsed="0"/>
-    <w:lsdException w:name="Medium Shading 2" w:semiHidden="0" w:uiPriority="64" w:unhideWhenUsed="0"/>
-    <w:lsdException w:name="Medium List 1" w:semiHidden="0" w:uiPriority="65" w:unhideWhenUsed="0"/>
-    <w:lsdException w:name="Medium List 2" w:semiHidden="0" w:uiPriority="66" w:unhideWhenUsed="0"/>
-    <w:lsdException w:name="Medium Grid 1" w:semiHidden="0" w:uiPriority="67" w:unhideWhenUsed="0"/>
-    <w:lsdException w:name="Medium Grid 2" w:semiHidden="0" w:uiPriority="68" w:unhideWhenUsed="0"/>
-    <w:lsdException w:name="Medium Grid 3" w:semiHidden="0" w:uiPriority="69" w:unhideWhenUsed="0"/>
-    <w:lsdException w:name="Dark List" w:semiHidden="0" w:uiPriority="70" w:unhideWhenUsed="0"/>
-    <w:lsdException w:name="Colorful Shading" w:semiHidden="0" w:uiPriority="71" w:unhideWhenUsed="0"/>
-    <w:lsdException w:name="Colorful List" w:semiHidden="0" w:uiPriority="72" w:unhideWhenUsed="0"/>
-    <w:lsdException w:name="Colorful Grid" w:semiHidden="0" w:uiPriority="73" w:unhideWhenUsed="0"/>
-    <w:lsdException w:name="Light Shading Accent 1" w:semiHidden="0" w:uiPriority="60" w:unhideWhenUsed="0"/>
-    <w:lsdException w:name="Light List Accent 1" w:semiHidden="0" w:uiPriority="61" w:unhideWhenUsed="0"/>
-    <w:lsdException w:name="Light Grid Accent 1" w:semiHidden="0" w:uiPriority="62" w:unhideWhenUsed="0"/>
-    <w:lsdException w:name="Medium Shading 1 Accent 1" w:semiHidden="0" w:uiPriority="63" w:unhideWhenUsed="0"/>
-    <w:lsdException w:name="Medium Shading 2 Accent 1" w:semiHidden="0" w:uiPriority="64" w:unhideWhenUsed="0"/>
-    <w:lsdException w:name="Medium List 1 Accent 1" w:semiHidden="0" w:uiPriority="65" w:unhideWhenUsed="0"/>
-    <w:lsdException w:name="Revision" w:unhideWhenUsed="0"/>
-    <w:lsdException w:name="List Paragraph" w:semiHidden="0" w:uiPriority="34" w:unhideWhenUsed="0" w:qFormat="1"/>
-    <w:lsdException w:name="Quote" w:semiHidden="0" w:uiPriority="29" w:unhideWhenUsed="0" w:qFormat="1"/>
-    <w:lsdException w:name="Intense Quote" w:semiHidden="0" w:uiPriority="30" w:unhideWhenUsed="0" w:qFormat="1"/>
-    <w:lsdException w:name="Medium List 2 Accent 1" w:semiHidden="0" w:uiPriority="66" w:unhideWhenUsed="0"/>
-    <w:lsdException w:name="Medium Grid 1 Accent 1" w:semiHidden="0" w:uiPriority="67" w:unhideWhenUsed="0"/>
-    <w:lsdException w:name="Medium Grid 2 Accent 1" w:semiHidden="0" w:uiPriority="68" w:unhideWhenUsed="0"/>
-    <w:lsdException w:name="Medium Grid 3 Accent 1" w:semiHidden="0" w:uiPriority="69" w:unhideWhenUsed="0"/>
-    <w:lsdException w:name="Dark List Accent 1" w:semiHidden="0" w:uiPriority="70" w:unhideWhenUsed="0"/>
-    <w:lsdException w:name="Colorful Shading Accent 1" w:semiHidden="0" w:uiPriority="71" w:unhideWhenUsed="0"/>
-    <w:lsdException w:name="Colorful List Accent 1" w:semiHidden="0" w:uiPriority="72" w:unhideWhenUsed="0"/>
-    <w:lsdException w:name="Colorful Grid Accent 1" w:semiHidden="0" w:uiPriority="73" w:unhideWhenUsed="0"/>
-    <w:lsdException w:name="Light Shading Accent 2" w:semiHidden="0" w:uiPriority="60" w:unhideWhenUsed="0"/>
-    <w:lsdException w:name="Light List Accent 2" w:semiHidden="0" w:uiPriority="61" w:unhideWhenUsed="0"/>
-    <w:lsdException w:name="Light Grid Accent 2" w:semiHidden="0" w:uiPriority="62" w:unhideWhenUsed="0"/>
-    <w:lsdException w:name="Medium Shading 1 Accent 2" w:semiHidden="0" w:uiPriority="63" w:unhideWhenUsed="0"/>
-    <w:lsdException w:name="Medium Shading 2 Accent 2" w:semiHidden="0" w:uiPriority="64" w:unhideWhenUsed="0"/>
-    <w:lsdException w:name="Medium List 1 Accent 2" w:semiHidden="0" w:uiPriority="65" w:unhideWhenUsed="0"/>
-    <w:lsdException w:name="Medium List 2 Accent 2" w:semiHidden="0" w:uiPriority="66" w:unhideWhenUsed="0"/>
-    <w:lsdException w:name="Medium Grid 1 Accent 2" w:semiHidden="0" w:uiPriority="67" w:unhideWhenUsed="0"/>
-    <w:lsdException w:name="Medium Grid 2 Accent 2" w:semiHidden="0" w:uiPriority="68" w:unhideWhenUsed="0"/>
-    <w:lsdException w:name="Medium Grid 3 Accent 2" w:semiHidden="0" w:uiPriority="69" w:unhideWhenUsed="0"/>
-    <w:lsdException w:name="Dark List Accent 2" w:semiHidden="0" w:uiPriority="70" w:unhideWhenUsed="0"/>
-    <w:lsdException w:name="Colorful Shading Accent 2" w:semiHidden="0" w:uiPriority="71" w:unhideWhenUsed="0"/>
-    <w:lsdException w:name="Colorful List Accent 2" w:semiHidden="0" w:uiPriority="72" w:unhideWhenUsed="0"/>
-    <w:lsdException w:name="Colorful Grid Accent 2" w:semiHidden="0" w:uiPriority="73" w:unhideWhenUsed="0"/>
-    <w:lsdException w:name="Light Shading Accent 3" w:semiHidden="0" w:uiPriority="60" w:unhideWhenUsed="0"/>
-    <w:lsdException w:name="Light List Accent 3" w:semiHidden="0" w:uiPriority="61" w:unhideWhenUsed="0"/>
-    <w:lsdException w:name="Light Grid Accent 3" w:semiHidden="0" w:uiPriority="62" w:unhideWhenUsed="0"/>
-    <w:lsdException w:name="Medium Shading 1 Accent 3" w:semiHidden="0" w:uiPriority="63" w:unhideWhenUsed="0"/>
-    <w:lsdException w:name="Medium Shading 2 Accent 3" w:semiHidden="0" w:uiPriority="64" w:unhideWhenUsed="0"/>
-    <w:lsdException w:name="Medium List 1 Accent 3" w:semiHidden="0" w:uiPriority="65" w:unhideWhenUsed="0"/>
-    <w:lsdException w:name="Medium List 2 Accent 3" w:semiHidden="0" w:uiPriority="66" w:unhideWhenUsed="0"/>
-    <w:lsdException w:name="Medium Grid 1 Accent 3" w:semiHidden="0" w:uiPriority="67" w:unhideWhenUsed="0"/>
-    <w:lsdException w:name="Medium Grid 2 Accent 3" w:semiHidden="0" w:uiPriority="68" w:unhideWhenUsed="0"/>
-    <w:lsdException w:name="Medium Grid 3 Accent 3" w:semiHidden="0" w:uiPriority="69" w:unhideWhenUsed="0"/>
-    <w:lsdException w:name="Dark List Accent 3" w:semiHidden="0" w:uiPriority="70" w:unhideWhenUsed="0"/>
-    <w:lsdException w:name="Colorful Shading Accent 3" w:semiHidden="0" w:uiPriority="71" w:unhideWhenUsed="0"/>
-    <w:lsdException w:name="Colorful List Accent 3" w:semiHidden="0" w:uiPriority="72" w:unhideWhenUsed="0"/>
-    <w:lsdException w:name="Colorful Grid Accent 3" w:semiHidden="0" w:uiPriority="73" w:unhideWhenUsed="0"/>
-    <w:lsdException w:name="Light Shading Accent 4" w:semiHidden="0" w:uiPriority="60" w:unhideWhenUsed="0"/>
-    <w:lsdException w:name="Light List Accent 4" w:semiHidden="0" w:uiPriority="61" w:unhideWhenUsed="0"/>
-    <w:lsdException w:name="Light Grid Accent 4" w:semiHidden="0" w:uiPriority="62" w:unhideWhenUsed="0"/>
-    <w:lsdException w:name="Medium Shading 1 Accent 4" w:semiHidden="0" w:uiPriority="63" w:unhideWhenUsed="0"/>
-    <w:lsdException w:name="Medium Shading 2 Accent 4" w:semiHidden="0" w:uiPriority="64" w:unhideWhenUsed="0"/>
-    <w:lsdException w:name="Medium List 1 Accent 4" w:semiHidden="0" w:uiPriority="65" w:unhideWhenUsed="0"/>
-    <w:lsdException w:name="Medium List 2 Accent 4" w:semiHidden="0" w:uiPriority="66" w:unhideWhenUsed="0"/>
-    <w:lsdException w:name="Medium Grid 1 Accent 4" w:semiHidden="0" w:uiPriority="67" w:unhideWhenUsed="0"/>
-    <w:lsdException w:name="Medium Grid 2 Accent 4" w:semiHidden="0" w:uiPriority="68" w:unhideWhenUsed="0"/>
-    <w:lsdException w:name="Medium Grid 3 Accent 4" w:semiHidden="0" w:uiPriority="69" w:unhideWhenUsed="0"/>
-    <w:lsdException w:name="Dark List Accent 4" w:semiHidden="0" w:uiPriority="70" w:unhideWhenUsed="0"/>
-    <w:lsdException w:name="Colorful Shading Accent 4" w:semiHidden="0" w:uiPriority="71" w:unhideWhenUsed="0"/>
-    <w:lsdException w:name="Colorful List Accent 4" w:semiHidden="0" w:uiPriority="72" w:unhideWhenUsed="0"/>
-    <w:lsdException w:name="Colorful Grid Accent 4" w:semiHidden="0" w:uiPriority="73" w:unhideWhenUsed="0"/>
-    <w:lsdException w:name="Light Shading Accent 5" w:semiHidden="0" w:uiPriority="60" w:unhideWhenUsed="0"/>
-    <w:lsdException w:name="Light List Accent 5" w:semiHidden="0" w:uiPriority="61" w:unhideWhenUsed="0"/>
-    <w:lsdException w:name="Light Grid Accent 5" w:semiHidden="0" w:uiPriority="62" w:unhideWhenUsed="0"/>
-    <w:lsdException w:name="Medium Shading 1 Accent 5" w:semiHidden="0" w:uiPriority="63" w:unhideWhenUsed="0"/>
-    <w:lsdException w:name="Medium Shading 2 Accent 5" w:semiHidden="0" w:uiPriority="64" w:unhideWhenUsed="0"/>
-    <w:lsdException w:name="Medium List 1 Accent 5" w:semiHidden="0" w:uiPriority="65" w:unhideWhenUsed="0"/>
-    <w:lsdException w:name="Medium List 2 Accent 5" w:semiHidden="0" w:uiPriority="66" w:unhideWhenUsed="0"/>
-    <w:lsdException w:name="Medium Grid 1 Accent 5" w:semiHidden="0" w:uiPriority="67" w:unhideWhenUsed="0"/>
-    <w:lsdException w:name="Medium Grid 2 Accent 5" w:semiHidden="0" w:uiPriority="68" w:unhideWhenUsed="0"/>
-    <w:lsdException w:name="Medium Grid 3 Accent 5" w:semiHidden="0" w:uiPriority="69" w:unhideWhenUsed="0"/>
-    <w:lsdException w:name="Dark List Accent 5" w:semiHidden="0" w:uiPriority="70" w:unhideWhenUsed="0"/>
-    <w:lsdException w:name="Colorful Shading Accent 5" w:semiHidden="0" w:uiPriority="71" w:unhideWhenUsed="0"/>
-    <w:lsdException w:name="Colorful List Accent 5" w:semiHidden="0" w:uiPriority="72" w:unhideWhenUsed="0"/>
-    <w:lsdException w:name="Colorful Grid Accent 5" w:semiHidden="0" w:uiPriority="73" w:unhideWhenUsed="0"/>
-    <w:lsdException w:name="Light Shading Accent 6" w:semiHidden="0" w:uiPriority="60" w:unhideWhenUsed="0"/>
-    <w:lsdException w:name="Light List Accent 6" w:semiHidden="0" w:uiPriority="61" w:unhideWhenUsed="0"/>
-    <w:lsdException w:name="Light Grid Accent 6" w:semiHidden="0" w:uiPriority="62" w:unhideWhenUsed="0"/>
-    <w:lsdException w:name="Medium Shading 1 Accent 6" w:semiHidden="0" w:uiPriority="63" w:unhideWhenUsed="0"/>
-    <w:lsdException w:name="Medium Shading 2 Accent 6" w:semiHidden="0" w:uiPriority="64" w:unhideWhenUsed="0"/>
-    <w:lsdException w:name="Medium List 1 Accent 6" w:semiHidden="0" w:uiPriority="65" w:unhideWhenUsed="0"/>
-    <w:lsdException w:name="Medium List 2 Accent 6" w:semiHidden="0" w:uiPriority="66" w:unhideWhenUsed="0"/>
-    <w:lsdException w:name="Medium Grid 1 Accent 6" w:semiHidden="0" w:uiPriority="67" w:unhideWhenUsed="0"/>
-    <w:lsdException w:name="Medium Grid 2 Accent 6" w:semiHidden="0" w:uiPriority="68" w:unhideWhenUsed="0"/>
-    <w:lsdException w:name="Medium Grid 3 Accent 6" w:semiHidden="0" w:uiPriority="69" w:unhideWhenUsed="0"/>
-    <w:lsdException w:name="Dark List Accent 6" w:semiHidden="0" w:uiPriority="70" w:unhideWhenUsed="0"/>
-    <w:lsdException w:name="Colorful Shading Accent 6" w:semiHidden="0" w:uiPriority="71" w:unhideWhenUsed="0"/>
-    <w:lsdException w:name="Colorful List Accent 6" w:semiHidden="0" w:uiPriority="72" w:unhideWhenUsed="0"/>
-    <w:lsdException w:name="Colorful Grid Accent 6" w:semiHidden="0" w:uiPriority="73" w:unhideWhenUsed="0"/>
-    <w:lsdException w:name="Subtle Emphasis" w:semiHidden="0" w:uiPriority="19" w:unhideWhenUsed="0" w:qFormat="1"/>
-    <w:lsdException w:name="Intense Emphasis" w:semiHidden="0" w:uiPriority="21" w:unhideWhenUsed="0" w:qFormat="1"/>
-    <w:lsdException w:name="Subtle Reference" w:semiHidden="0" w:uiPriority="31" w:unhideWhenUsed="0" w:qFormat="1"/>
-    <w:lsdException w:name="Intense Reference" w:semiHidden="0" w:uiPriority="32" w:unhideWhenUsed="0" w:qFormat="1"/>
-    <w:lsdException w:name="Book Title" w:semiHidden="0" w:uiPriority="33" w:unhideWhenUsed="0" w:qFormat="1"/>
-    <w:lsdException w:name="Bibliography" w:uiPriority="37"/>
-    <w:lsdException w:name="TOC Heading" w:uiPriority="39" w:qFormat="1"/>
+  <w:latentStyles w:defLockedState="0" w:defUIPriority="99" w:defSemiHidden="0" w:defUnhideWhenUsed="0" w:defQFormat="0" w:count="371">
+    <w:lsdException w:name="Normal" w:uiPriority="0" w:qFormat="1"/>
+    <w:lsdException w:name="heading 1" w:uiPriority="9" w:qFormat="1"/>
+    <w:lsdException w:name="heading 2" w:semiHidden="1" w:uiPriority="9" w:unhideWhenUsed="1" w:qFormat="1"/>
+    <w:lsdException w:name="heading 3" w:semiHidden="1" w:uiPriority="9" w:unhideWhenUsed="1" w:qFormat="1"/>
+    <w:lsdException w:name="heading 4" w:semiHidden="1" w:uiPriority="9" w:unhideWhenUsed="1" w:qFormat="1"/>
+    <w:lsdException w:name="heading 5" w:semiHidden="1" w:uiPriority="9" w:unhideWhenUsed="1" w:qFormat="1"/>
+    <w:lsdException w:name="heading 6" w:semiHidden="1" w:uiPriority="9" w:unhideWhenUsed="1" w:qFormat="1"/>
+    <w:lsdException w:name="heading 7" w:semiHidden="1" w:uiPriority="9" w:unhideWhenUsed="1" w:qFormat="1"/>
+    <w:lsdException w:name="heading 8" w:semiHidden="1" w:uiPriority="9" w:unhideWhenUsed="1" w:qFormat="1"/>
+    <w:lsdException w:name="heading 9" w:semiHidden="1" w:uiPriority="9" w:unhideWhenUsed="1" w:qFormat="1"/>
+    <w:lsdException w:name="index 1" w:semiHidden="1" w:unhideWhenUsed="1"/>
+    <w:lsdException w:name="index 2" w:semiHidden="1" w:unhideWhenUsed="1"/>
+    <w:lsdException w:name="index 3" w:semiHidden="1" w:unhideWhenUsed="1"/>
+    <w:lsdException w:name="index 4" w:semiHidden="1" w:unhideWhenUsed="1"/>
+    <w:lsdException w:name="index 5" w:semiHidden="1" w:unhideWhenUsed="1"/>
+    <w:lsdException w:name="index 6" w:semiHidden="1" w:unhideWhenUsed="1"/>
+    <w:lsdException w:name="index 7" w:semiHidden="1" w:unhideWhenUsed="1"/>
+    <w:lsdException w:name="index 8" w:semiHidden="1" w:unhideWhenUsed="1"/>
+    <w:lsdException w:name="index 9" w:semiHidden="1" w:unhideWhenUsed="1"/>
+    <w:lsdException w:name="toc 1" w:semiHidden="1" w:uiPriority="39" w:unhideWhenUsed="1"/>
+    <w:lsdException w:name="toc 2" w:semiHidden="1" w:uiPriority="39" w:unhideWhenUsed="1"/>
+    <w:lsdException w:name="toc 3" w:semiHidden="1" w:uiPriority="39" w:unhideWhenUsed="1"/>
+    <w:lsdException w:name="toc 4" w:semiHidden="1" w:uiPriority="39" w:unhideWhenUsed="1"/>
+    <w:lsdException w:name="toc 5" w:semiHidden="1" w:uiPriority="39" w:unhideWhenUsed="1"/>
+    <w:lsdException w:name="toc 6" w:semiHidden="1" w:uiPriority="39" w:unhideWhenUsed="1"/>
+    <w:lsdException w:name="toc 7" w:semiHidden="1" w:uiPriority="39" w:unhideWhenUsed="1"/>
+    <w:lsdException w:name="toc 8" w:semiHidden="1" w:uiPriority="39" w:unhideWhenUsed="1"/>
+    <w:lsdException w:name="toc 9" w:semiHidden="1" w:uiPriority="39" w:unhideWhenUsed="1"/>
+    <w:lsdException w:name="Normal Indent" w:semiHidden="1" w:unhideWhenUsed="1"/>
+    <w:lsdException w:name="footnote text" w:semiHidden="1" w:unhideWhenUsed="1"/>
+    <w:lsdException w:name="annotation text" w:semiHidden="1" w:unhideWhenUsed="1"/>
+    <w:lsdException w:name="header" w:semiHidden="1" w:unhideWhenUsed="1"/>
+    <w:lsdException w:name="footer" w:semiHidden="1" w:unhideWhenUsed="1"/>
+    <w:lsdException w:name="index heading" w:semiHidden="1" w:unhideWhenUsed="1"/>
+    <w:lsdException w:name="caption" w:semiHidden="1" w:uiPriority="35" w:unhideWhenUsed="1" w:qFormat="1"/>
+    <w:lsdException w:name="table of figures" w:semiHidden="1" w:unhideWhenUsed="1"/>
+    <w:lsdException w:name="envelope address" w:semiHidden="1" w:unhideWhenUsed="1"/>
+    <w:lsdException w:name="envelope return" w:semiHidden="1" w:unhideWhenUsed="1"/>
+    <w:lsdException w:name="footnote reference" w:semiHidden="1" w:unhideWhenUsed="1"/>
+    <w:lsdException w:name="annotation reference" w:semiHidden="1" w:unhideWhenUsed="1"/>
+    <w:lsdException w:name="line number" w:semiHidden="1" w:unhideWhenUsed="1"/>
+    <w:lsdException w:name="page number" w:semiHidden="1" w:unhideWhenUsed="1"/>
+    <w:lsdException w:name="endnote reference" w:semiHidden="1" w:unhideWhenUsed="1"/>
+    <w:lsdException w:name="endnote text" w:semiHidden="1" w:unhideWhenUsed="1"/>
+    <w:lsdException w:name="table of authorities" w:semiHidden="1" w:unhideWhenUsed="1"/>
+    <w:lsdException w:name="macro" w:semiHidden="1" w:unhideWhenUsed="1"/>
+    <w:lsdException w:name="toa heading" w:semiHidden="1" w:unhideWhenUsed="1"/>
+    <w:lsdException w:name="List" w:semiHidden="1" w:unhideWhenUsed="1"/>
+    <w:lsdException w:name="List Bullet" w:semiHidden="1" w:unhideWhenUsed="1"/>
+    <w:lsdException w:name="List Number" w:semiHidden="1" w:unhideWhenUsed="1"/>
+    <w:lsdException w:name="List 2" w:semiHidden="1" w:unhideWhenUsed="1"/>
+    <w:lsdException w:name="List 3" w:semiHidden="1" w:unhideWhenUsed="1"/>
+    <w:lsdException w:name="List 4" w:semiHidden="1" w:unhideWhenUsed="1"/>
+    <w:lsdException w:name="List 5" w:semiHidden="1" w:unhideWhenUsed="1"/>
+    <w:lsdException w:name="List Bullet 2" w:semiHidden="1" w:unhideWhenUsed="1"/>
+    <w:lsdException w:name="List Bullet 3" w:semiHidden="1" w:unhideWhenUsed="1"/>
+    <w:lsdException w:name="List Bullet 4" w:semiHidden="1" w:unhideWhenUsed="1"/>
+    <w:lsdException w:name="List Bullet 5" w:semiHidden="1" w:unhideWhenUsed="1"/>
+    <w:lsdException w:name="List Number 2" w:semiHidden="1" w:unhideWhenUsed="1"/>
+    <w:lsdException w:name="List Number 3" w:semiHidden="1" w:unhideWhenUsed="1"/>
+    <w:lsdException w:name="List Number 4" w:semiHidden="1" w:unhideWhenUsed="1"/>
+    <w:lsdException w:name="List Number 5" w:semiHidden="1" w:unhideWhenUsed="1"/>
+    <w:lsdException w:name="Title" w:uiPriority="10" w:qFormat="1"/>
+    <w:lsdException w:name="Closing" w:semiHidden="1" w:unhideWhenUsed="1"/>
+    <w:lsdException w:name="Signature" w:semiHidden="1" w:unhideWhenUsed="1"/>
+    <w:lsdException w:name="Default Paragraph Font" w:semiHidden="1" w:uiPriority="1" w:unhideWhenUsed="1"/>
+    <w:lsdException w:name="Body Text" w:semiHidden="1" w:unhideWhenUsed="1"/>
+    <w:lsdException w:name="Body Text Indent" w:semiHidden="1" w:unhideWhenUsed="1"/>
+    <w:lsdException w:name="List Continue" w:semiHidden="1" w:unhideWhenUsed="1"/>
+    <w:lsdException w:name="List Continue 2" w:semiHidden="1" w:unhideWhenUsed="1"/>
+    <w:lsdException w:name="List Continue 3" w:semiHidden="1" w:unhideWhenUsed="1"/>
+    <w:lsdException w:name="List Continue 4" w:semiHidden="1" w:unhideWhenUsed="1"/>
+    <w:lsdException w:name="List Continue 5" w:semiHidden="1" w:unhideWhenUsed="1"/>
+    <w:lsdException w:name="Message Header" w:semiHidden="1" w:unhideWhenUsed="1"/>
+    <w:lsdException w:name="Subtitle" w:uiPriority="11" w:qFormat="1"/>
+    <w:lsdException w:name="Salutation" w:semiHidden="1" w:unhideWhenUsed="1"/>
+    <w:lsdException w:name="Date" w:semiHidden="1" w:unhideWhenUsed="1"/>
+    <w:lsdException w:name="Body Text First Indent" w:semiHidden="1" w:unhideWhenUsed="1"/>
+    <w:lsdException w:name="Body Text First Indent 2" w:semiHidden="1" w:unhideWhenUsed="1"/>
+    <w:lsdException w:name="Note Heading" w:semiHidden="1" w:unhideWhenUsed="1"/>
+    <w:lsdException w:name="Body Text 2" w:semiHidden="1" w:unhideWhenUsed="1"/>
+    <w:lsdException w:name="Body Text 3" w:semiHidden="1" w:unhideWhenUsed="1"/>
+    <w:lsdException w:name="Body Text Indent 2" w:semiHidden="1" w:unhideWhenUsed="1"/>
+    <w:lsdException w:name="Body Text Indent 3" w:semiHidden="1" w:unhideWhenUsed="1"/>
+    <w:lsdException w:name="Block Text" w:semiHidden="1" w:unhideWhenUsed="1"/>
+    <w:lsdException w:name="Hyperlink" w:semiHidden="1" w:unhideWhenUsed="1"/>
+    <w:lsdException w:name="FollowedHyperlink" w:semiHidden="1" w:unhideWhenUsed="1"/>
+    <w:lsdException w:name="Strong" w:uiPriority="22" w:qFormat="1"/>
+    <w:lsdException w:name="Emphasis" w:uiPriority="20" w:qFormat="1"/>
+    <w:lsdException w:name="Document Map" w:semiHidden="1" w:unhideWhenUsed="1"/>
+    <w:lsdException w:name="Plain Text" w:semiHidden="1" w:unhideWhenUsed="1"/>
+    <w:lsdException w:name="E-mail Signature" w:semiHidden="1" w:unhideWhenUsed="1"/>
+    <w:lsdException w:name="HTML Top of Form" w:semiHidden="1" w:unhideWhenUsed="1"/>
+    <w:lsdException w:name="HTML Bottom of Form" w:semiHidden="1" w:unhideWhenUsed="1"/>
+    <w:lsdException w:name="Normal (Web)" w:semiHidden="1" w:unhideWhenUsed="1"/>
+    <w:lsdException w:name="HTML Acronym" w:semiHidden="1" w:unhideWhenUsed="1"/>
+    <w:lsdException w:name="HTML Address" w:semiHidden="1" w:unhideWhenUsed="1"/>
+    <w:lsdException w:name="HTML Cite" w:semiHidden="1" w:unhideWhenUsed="1"/>
+    <w:lsdException w:name="HTML Code" w:semiHidden="1" w:unhideWhenUsed="1"/>
+    <w:lsdException w:name="HTML Definition" w:semiHidden="1" w:unhideWhenUsed="1"/>
+    <w:lsdException w:name="HTML Keyboard" w:semiHidden="1" w:unhideWhenUsed="1"/>
+    <w:lsdException w:name="HTML Preformatted" w:semiHidden="1" w:unhideWhenUsed="1"/>
+    <w:lsdException w:name="HTML Sample" w:semiHidden="1" w:unhideWhenUsed="1"/>
+    <w:lsdException w:name="HTML Typewriter" w:semiHidden="1" w:unhideWhenUsed="1"/>
+    <w:lsdException w:name="HTML Variable" w:semiHidden="1" w:unhideWhenUsed="1"/>
+    <w:lsdException w:name="Normal Table" w:semiHidden="1" w:unhideWhenUsed="1"/>
+    <w:lsdException w:name="annotation subject" w:semiHidden="1" w:unhideWhenUsed="1"/>
+    <w:lsdException w:name="No List" w:semiHidden="1" w:unhideWhenUsed="1"/>
+    <w:lsdException w:name="Outline List 1" w:semiHidden="1" w:unhideWhenUsed="1"/>
+    <w:lsdException w:name="Outline List 2" w:semiHidden="1" w:unhideWhenUsed="1"/>
+    <w:lsdException w:name="Outline List 3" w:semiHidden="1" w:unhideWhenUsed="1"/>
+    <w:lsdException w:name="Table Simple 1" w:semiHidden="1" w:unhideWhenUsed="1"/>
+    <w:lsdException w:name="Table Simple 2" w:semiHidden="1" w:unhideWhenUsed="1"/>
+    <w:lsdException w:name="Table Simple 3" w:semiHidden="1" w:unhideWhenUsed="1"/>
+    <w:lsdException w:name="Table Classic 1" w:semiHidden="1" w:unhideWhenUsed="1"/>
+    <w:lsdException w:name="Table Classic 2" w:semiHidden="1" w:unhideWhenUsed="1"/>
+    <w:lsdException w:name="Table Classic 3" w:semiHidden="1" w:unhideWhenUsed="1"/>
+    <w:lsdException w:name="Table Classic 4" w:semiHidden="1" w:unhideWhenUsed="1"/>
+    <w:lsdException w:name="Table Colorful 1" w:semiHidden="1" w:unhideWhenUsed="1"/>
+    <w:lsdException w:name="Table Colorful 2" w:semiHidden="1" w:unhideWhenUsed="1"/>
+    <w:lsdException w:name="Table Colorful 3" w:semiHidden="1" w:unhideWhenUsed="1"/>
+    <w:lsdException w:name="Table Columns 1" w:semiHidden="1" w:unhideWhenUsed="1"/>
+    <w:lsdException w:name="Table Columns 2" w:semiHidden="1" w:unhideWhenUsed="1"/>
+    <w:lsdException w:name="Table Columns 3" w:semiHidden="1" w:unhideWhenUsed="1"/>
+    <w:lsdException w:name="Table Columns 4" w:semiHidden="1" w:unhideWhenUsed="1"/>
+    <w:lsdException w:name="Table Columns 5" w:semiHidden="1" w:unhideWhenUsed="1"/>
+    <w:lsdException w:name="Table Grid 1" w:semiHidden="1" w:unhideWhenUsed="1"/>
+    <w:lsdException w:name="Table Grid 2" w:semiHidden="1" w:unhideWhenUsed="1"/>
+    <w:lsdException w:name="Table Grid 3" w:semiHidden="1" w:unhideWhenUsed="1"/>
+    <w:lsdException w:name="Table Grid 4" w:semiHidden="1" w:unhideWhenUsed="1"/>
+    <w:lsdException w:name="Table Grid 5" w:semiHidden="1" w:unhideWhenUsed="1"/>
+    <w:lsdException w:name="Table Grid 6" w:semiHidden="1" w:unhideWhenUsed="1"/>
+    <w:lsdException w:name="Table Grid 7" w:semiHidden="1" w:unhideWhenUsed="1"/>
+    <w:lsdException w:name="Table Grid 8" w:semiHidden="1" w:unhideWhenUsed="1"/>
+    <w:lsdException w:name="Table List 1" w:semiHidden="1" w:unhideWhenUsed="1"/>
+    <w:lsdException w:name="Table List 2" w:semiHidden="1" w:unhideWhenUsed="1"/>
+    <w:lsdException w:name="Table List 3" w:semiHidden="1" w:unhideWhenUsed="1"/>
+    <w:lsdException w:name="Table List 4" w:semiHidden="1" w:unhideWhenUsed="1"/>
+    <w:lsdException w:name="Table List 5" w:semiHidden="1" w:unhideWhenUsed="1"/>
+    <w:lsdException w:name="Table List 6" w:semiHidden="1" w:unhideWhenUsed="1"/>
+    <w:lsdException w:name="Table List 7" w:semiHidden="1" w:unhideWhenUsed="1"/>
+    <w:lsdException w:name="Table List 8" w:semiHidden="1" w:unhideWhenUsed="1"/>
+    <w:lsdException w:name="Table 3D effects 1" w:semiHidden="1" w:unhideWhenUsed="1"/>
+    <w:lsdException w:name="Table 3D effects 2" w:semiHidden="1" w:unhideWhenUsed="1"/>
+    <w:lsdException w:name="Table 3D effects 3" w:semiHidden="1" w:unhideWhenUsed="1"/>
+    <w:lsdException w:name="Table Contemporary" w:semiHidden="1" w:unhideWhenUsed="1"/>
+    <w:lsdException w:name="Table Elegant" w:semiHidden="1" w:unhideWhenUsed="1"/>
+    <w:lsdException w:name="Table Professional" w:semiHidden="1" w:unhideWhenUsed="1"/>
+    <w:lsdException w:name="Table Subtle 1" w:semiHidden="1" w:unhideWhenUsed="1"/>
+    <w:lsdException w:name="Table Subtle 2" w:semiHidden="1" w:unhideWhenUsed="1"/>
+    <w:lsdException w:name="Table Web 1" w:semiHidden="1" w:unhideWhenUsed="1"/>
+    <w:lsdException w:name="Table Web 2" w:semiHidden="1" w:unhideWhenUsed="1"/>
+    <w:lsdException w:name="Table Web 3" w:semiHidden="1" w:unhideWhenUsed="1"/>
+    <w:lsdException w:name="Balloon Text" w:semiHidden="1" w:unhideWhenUsed="1"/>
+    <w:lsdException w:name="Table Grid" w:uiPriority="59"/>
+    <w:lsdException w:name="Table Theme" w:semiHidden="1" w:unhideWhenUsed="1"/>
+    <w:lsdException w:name="Placeholder Text" w:semiHidden="1"/>
+    <w:lsdException w:name="No Spacing" w:uiPriority="1" w:qFormat="1"/>
+    <w:lsdException w:name="Light Shading" w:uiPriority="60"/>
+    <w:lsdException w:name="Light List" w:uiPriority="61"/>
+    <w:lsdException w:name="Light Grid" w:uiPriority="62"/>
+    <w:lsdException w:name="Medium Shading 1" w:uiPriority="63"/>
+    <w:lsdException w:name="Medium Shading 2" w:uiPriority="64"/>
+    <w:lsdException w:name="Medium List 1" w:uiPriority="65"/>
+    <w:lsdException w:name="Medium List 2" w:uiPriority="66"/>
+    <w:lsdException w:name="Medium Grid 1" w:uiPriority="67"/>
+    <w:lsdException w:name="Medium Grid 2" w:uiPriority="68"/>
+    <w:lsdException w:name="Medium Grid 3" w:uiPriority="69"/>
+    <w:lsdException w:name="Dark List" w:uiPriority="70"/>
+    <w:lsdException w:name="Colorful Shading" w:uiPriority="71"/>
+    <w:lsdException w:name="Colorful List" w:uiPriority="72"/>
+    <w:lsdException w:name="Colorful Grid" w:uiPriority="73"/>
+    <w:lsdException w:name="Light Shading Accent 1" w:uiPriority="60"/>
+    <w:lsdException w:name="Light List Accent 1" w:uiPriority="61"/>
+    <w:lsdException w:name="Light Grid Accent 1" w:uiPriority="62"/>
+    <w:lsdException w:name="Medium Shading 1 Accent 1" w:uiPriority="63"/>
+    <w:lsdException w:name="Medium Shading 2 Accent 1" w:uiPriority="64"/>
+    <w:lsdException w:name="Medium List 1 Accent 1" w:uiPriority="65"/>
+    <w:lsdException w:name="Revision" w:semiHidden="1"/>
+    <w:lsdException w:name="List Paragraph" w:uiPriority="34" w:qFormat="1"/>
+    <w:lsdException w:name="Quote" w:uiPriority="29" w:qFormat="1"/>
+    <w:lsdException w:name="Intense Quote" w:uiPriority="30" w:qFormat="1"/>
+    <w:lsdException w:name="Medium List 2 Accent 1" w:uiPriority="66"/>
+    <w:lsdException w:name="Medium Grid 1 Accent 1" w:uiPriority="67"/>
+    <w:lsdException w:name="Medium Grid 2 Accent 1" w:uiPriority="68"/>
+    <w:lsdException w:name="Medium Grid 3 Accent 1" w:uiPriority="69"/>
+    <w:lsdException w:name="Dark List Accent 1" w:uiPriority="70"/>
+    <w:lsdException w:name="Colorful Shading Accent 1" w:uiPriority="71"/>
+    <w:lsdException w:name="Colorful List Accent 1" w:uiPriority="72"/>
+    <w:lsdException w:name="Colorful Grid Accent 1" w:uiPriority="73"/>
+    <w:lsdException w:name="Light Shading Accent 2" w:uiPriority="60"/>
+    <w:lsdException w:name="Light List Accent 2" w:uiPriority="61"/>
+    <w:lsdException w:name="Light Grid Accent 2" w:uiPriority="62"/>
+    <w:lsdException w:name="Medium Shading 1 Accent 2" w:uiPriority="63"/>
+    <w:lsdException w:name="Medium Shading 2 Accent 2" w:uiPriority="64"/>
+    <w:lsdException w:name="Medium List 1 Accent 2" w:uiPriority="65"/>
+    <w:lsdException w:name="Medium List 2 Accent 2" w:uiPriority="66"/>
+    <w:lsdException w:name="Medium Grid 1 Accent 2" w:uiPriority="67"/>
+    <w:lsdException w:name="Medium Grid 2 Accent 2" w:uiPriority="68"/>
+    <w:lsdException w:name="Medium Grid 3 Accent 2" w:uiPriority="69"/>
+    <w:lsdException w:name="Dark List Accent 2" w:uiPriority="70"/>
+    <w:lsdException w:name="Colorful Shading Accent 2" w:uiPriority="71"/>
+    <w:lsdException w:name="Colorful List Accent 2" w:uiPriority="72"/>
+    <w:lsdException w:name="Colorful Grid Accent 2" w:uiPriority="73"/>
+    <w:lsdException w:name="Light Shading Accent 3" w:uiPriority="60"/>
+    <w:lsdException w:name="Light List Accent 3" w:uiPriority="61"/>
+    <w:lsdException w:name="Light Grid Accent 3" w:uiPriority="62"/>
+    <w:lsdException w:name="Medium Shading 1 Accent 3" w:uiPriority="63"/>
+    <w:lsdException w:name="Medium Shading 2 Accent 3" w:uiPriority="64"/>
+    <w:lsdException w:name="Medium List 1 Accent 3" w:uiPriority="65"/>
+    <w:lsdException w:name="Medium List 2 Accent 3" w:uiPriority="66"/>
+    <w:lsdException w:name="Medium Grid 1 Accent 3" w:uiPriority="67"/>
+    <w:lsdException w:name="Medium Grid 2 Accent 3" w:uiPriority="68"/>
+    <w:lsdException w:name="Medium Grid 3 Accent 3" w:uiPriority="69"/>
+    <w:lsdException w:name="Dark List Accent 3" w:uiPriority="70"/>
+    <w:lsdException w:name="Colorful Shading Accent 3" w:uiPriority="71"/>
+    <w:lsdException w:name="Colorful List Accent 3" w:uiPriority="72"/>
+    <w:lsdException w:name="Colorful Grid Accent 3" w:uiPriority="73"/>
+    <w:lsdException w:name="Light Shading Accent 4" w:uiPriority="60"/>
+    <w:lsdException w:name="Light List Accent 4" w:uiPriority="61"/>
+    <w:lsdException w:name="Light Grid Accent 4" w:uiPriority="62"/>
+    <w:lsdException w:name="Medium Shading 1 Accent 4" w:uiPriority="63"/>
+    <w:lsdException w:name="Medium Shading 2 Accent 4" w:uiPriority="64"/>
+    <w:lsdException w:name="Medium List 1 Accent 4" w:uiPriority="65"/>
+    <w:lsdException w:name="Medium List 2 Accent 4" w:uiPriority="66"/>
+    <w:lsdException w:name="Medium Grid 1 Accent 4" w:uiPriority="67"/>
+    <w:lsdException w:name="Medium Grid 2 Accent 4" w:uiPriority="68"/>
+    <w:lsdException w:name="Medium Grid 3 Accent 4" w:uiPriority="69"/>
+    <w:lsdException w:name="Dark List Accent 4" w:uiPriority="70"/>
+    <w:lsdException w:name="Colorful Shading Accent 4" w:uiPriority="71"/>
+    <w:lsdException w:name="Colorful List Accent 4" w:uiPriority="72"/>
+    <w:lsdException w:name="Colorful Grid Accent 4" w:uiPriority="73"/>
+    <w:lsdException w:name="Light Shading Accent 5" w:uiPriority="60"/>
+    <w:lsdException w:name="Light List Accent 5" w:uiPriority="61"/>
+    <w:lsdException w:name="Light Grid Accent 5" w:uiPriority="62"/>
+    <w:lsdException w:name="Medium Shading 1 Accent 5" w:uiPriority="63"/>
+    <w:lsdException w:name="Medium Shading 2 Accent 5" w:uiPriority="64"/>
+    <w:lsdException w:name="Medium List 1 Accent 5" w:uiPriority="65"/>
+    <w:lsdException w:name="Medium List 2 Accent 5" w:uiPriority="66"/>
+    <w:lsdException w:name="Medium Grid 1 Accent 5" w:uiPriority="67"/>
+    <w:lsdException w:name="Medium Grid 2 Accent 5" w:uiPriority="68"/>
+    <w:lsdException w:name="Medium Grid 3 Accent 5" w:uiPriority="69"/>
+    <w:lsdException w:name="Dark List Accent 5" w:uiPriority="70"/>
+    <w:lsdException w:name="Colorful Shading Accent 5" w:uiPriority="71"/>
+    <w:lsdException w:name="Colorful List Accent 5" w:uiPriority="72"/>
+    <w:lsdException w:name="Colorful Grid Accent 5" w:uiPriority="73"/>
+    <w:lsdException w:name="Light Shading Accent 6" w:uiPriority="60"/>
+    <w:lsdException w:name="Light List Accent 6" w:uiPriority="61"/>
+    <w:lsdException w:name="Light Grid Accent 6" w:uiPriority="62"/>
+    <w:lsdException w:name="Medium Shading 1 Accent 6" w:uiPriority="63"/>
+    <w:lsdException w:name="Medium Shading 2 Accent 6" w:uiPriority="64"/>
+    <w:lsdException w:name="Medium List 1 Accent 6" w:uiPriority="65"/>
+    <w:lsdException w:name="Medium List 2 Accent 6" w:uiPriority="66"/>
+    <w:lsdException w:name="Medium Grid 1 Accent 6" w:uiPriority="67"/>
+    <w:lsdException w:name="Medium Grid 2 Accent 6" w:uiPriority="68"/>
+    <w:lsdException w:name="Medium Grid 3 Accent 6" w:uiPriority="69"/>
+    <w:lsdException w:name="Dark List Accent 6" w:uiPriority="70"/>
+    <w:lsdException w:name="Colorful Shading Accent 6" w:uiPriority="71"/>
+    <w:lsdException w:name="Colorful List Accent 6" w:uiPriority="72"/>
+    <w:lsdException w:name="Colorful Grid Accent 6" w:uiPriority="73"/>
+    <w:lsdException w:name="Subtle Emphasis" w:uiPriority="19" w:qFormat="1"/>
+    <w:lsdException w:name="Intense Emphasis" w:uiPriority="21" w:qFormat="1"/>
+    <w:lsdException w:name="Subtle Reference" w:uiPriority="31" w:qFormat="1"/>
+    <w:lsdException w:name="Intense Reference" w:uiPriority="32" w:qFormat="1"/>
+    <w:lsdException w:name="Book Title" w:uiPriority="33" w:qFormat="1"/>
+    <w:lsdException w:name="Bibliography" w:semiHidden="1" w:uiPriority="37" w:unhideWhenUsed="1"/>
+    <w:lsdException w:name="TOC Heading" w:semiHidden="1" w:uiPriority="39" w:unhideWhenUsed="1" w:qFormat="1"/>
+    <w:lsdException w:name="Plain Table 1" w:uiPriority="41"/>
+    <w:lsdException w:name="Plain Table 2" w:uiPriority="42"/>
+    <w:lsdException w:name="Plain Table 3" w:uiPriority="43"/>
+    <w:lsdException w:name="Plain Table 4" w:uiPriority="44"/>
+    <w:lsdException w:name="Plain Table 5" w:uiPriority="45"/>
+    <w:lsdException w:name="Grid Table Light" w:uiPriority="40"/>
+    <w:lsdException w:name="Grid Table 1 Light" w:uiPriority="46"/>
+    <w:lsdException w:name="Grid Table 2" w:uiPriority="47"/>
+    <w:lsdException w:name="Grid Table 3" w:uiPriority="48"/>
+    <w:lsdException w:name="Grid Table 4" w:uiPriority="49"/>
+    <w:lsdException w:name="Grid Table 5 Dark" w:uiPriority="50"/>
+    <w:lsdException w:name="Grid Table 6 Colorful" w:uiPriority="51"/>
+    <w:lsdException w:name="Grid Table 7 Colorful" w:uiPriority="52"/>
+    <w:lsdException w:name="Grid Table 1 Light Accent 1" w:uiPriority="46"/>
+    <w:lsdException w:name="Grid Table 2 Accent 1" w:uiPriority="47"/>
+    <w:lsdException w:name="Grid Table 3 Accent 1" w:uiPriority="48"/>
+    <w:lsdException w:name="Grid Table 4 Accent 1" w:uiPriority="49"/>
+    <w:lsdException w:name="Grid Table 5 Dark Accent 1" w:uiPriority="50"/>
+    <w:lsdException w:name="Grid Table 6 Colorful Accent 1" w:uiPriority="51"/>
+    <w:lsdException w:name="Grid Table 7 Colorful Accent 1" w:uiPriority="52"/>
+    <w:lsdException w:name="Grid Table 1 Light Accent 2" w:uiPriority="46"/>
+    <w:lsdException w:name="Grid Table 2 Accent 2" w:uiPriority="47"/>
+    <w:lsdException w:name="Grid Table 3 Accent 2" w:uiPriority="48"/>
+    <w:lsdException w:name="Grid Table 4 Accent 2" w:uiPriority="49"/>
+    <w:lsdException w:name="Grid Table 5 Dark Accent 2" w:uiPriority="50"/>
+    <w:lsdException w:name="Grid Table 6 Colorful Accent 2" w:uiPriority="51"/>
+    <w:lsdException w:name="Grid Table 7 Colorful Accent 2" w:uiPriority="52"/>
+    <w:lsdException w:name="Grid Table 1 Light Accent 3" w:uiPriority="46"/>
+    <w:lsdException w:name="Grid Table 2 Accent 3" w:uiPriority="47"/>
+    <w:lsdException w:name="Grid Table 3 Accent 3" w:uiPriority="48"/>
+    <w:lsdException w:name="Grid Table 4 Accent 3" w:uiPriority="49"/>
+    <w:lsdException w:name="Grid Table 5 Dark Accent 3" w:uiPriority="50"/>
+    <w:lsdException w:name="Grid Table 6 Colorful Accent 3" w:uiPriority="51"/>
+    <w:lsdException w:name="Grid Table 7 Colorful Accent 3" w:uiPriority="52"/>
+    <w:lsdException w:name="Grid Table 1 Light Accent 4" w:uiPriority="46"/>
+    <w:lsdException w:name="Grid Table 2 Accent 4" w:uiPriority="47"/>
+    <w:lsdException w:name="Grid Table 3 Accent 4" w:uiPriority="48"/>
+    <w:lsdException w:name="Grid Table 4 Accent 4" w:uiPriority="49"/>
+    <w:lsdException w:name="Grid Table 5 Dark Accent 4" w:uiPriority="50"/>
+    <w:lsdException w:name="Grid Table 6 Colorful Accent 4" w:uiPriority="51"/>
+    <w:lsdException w:name="Grid Table 7 Colorful Accent 4" w:uiPriority="52"/>
+    <w:lsdException w:name="Grid Table 1 Light Accent 5" w:uiPriority="46"/>
+    <w:lsdException w:name="Grid Table 2 Accent 5" w:uiPriority="47"/>
+    <w:lsdException w:name="Grid Table 3 Accent 5" w:uiPriority="48"/>
+    <w:lsdException w:name="Grid Table 4 Accent 5" w:uiPriority="49"/>
+    <w:lsdException w:name="Grid Table 5 Dark Accent 5" w:uiPriority="50"/>
+    <w:lsdException w:name="Grid Table 6 Colorful Accent 5" w:uiPriority="51"/>
+    <w:lsdException w:name="Grid Table 7 Colorful Accent 5" w:uiPriority="52"/>
+    <w:lsdException w:name="Grid Table 1 Light Accent 6" w:uiPriority="46"/>
+    <w:lsdException w:name="Grid Table 2 Accent 6" w:uiPriority="47"/>
+    <w:lsdException w:name="Grid Table 3 Accent 6" w:uiPriority="48"/>
+    <w:lsdException w:name="Grid Table 4 Accent 6" w:uiPriority="49"/>
+    <w:lsdException w:name="Grid Table 5 Dark Accent 6" w:uiPriority="50"/>
+    <w:lsdException w:name="Grid Table 6 Colorful Accent 6" w:uiPriority="51"/>
+    <w:lsdException w:name="Grid Table 7 Colorful Accent 6" w:uiPriority="52"/>
+    <w:lsdException w:name="List Table 1 Light" w:uiPriority="46"/>
+    <w:lsdException w:name="List Table 2" w:uiPriority="47"/>
+    <w:lsdException w:name="List Table 3" w:uiPriority="48"/>
+    <w:lsdException w:name="List Table 4" w:uiPriority="49"/>
+    <w:lsdException w:name="List Table 5 Dark" w:uiPriority="50"/>
+    <w:lsdException w:name="List Table 6 Colorful" w:uiPriority="51"/>
+    <w:lsdException w:name="List Table 7 Colorful" w:uiPriority="52"/>
+    <w:lsdException w:name="List Table 1 Light Accent 1" w:uiPriority="46"/>
+    <w:lsdException w:name="List Table 2 Accent 1" w:uiPriority="47"/>
+    <w:lsdException w:name="List Table 3 Accent 1" w:uiPriority="48"/>
+    <w:lsdException w:name="List Table 4 Accent 1" w:uiPriority="49"/>
+    <w:lsdException w:name="List Table 5 Dark Accent 1" w:uiPriority="50"/>
+    <w:lsdException w:name="List Table 6 Colorful Accent 1" w:uiPriority="51"/>
+    <w:lsdException w:name="List Table 7 Colorful Accent 1" w:uiPriority="52"/>
+    <w:lsdException w:name="List Table 1 Light Accent 2" w:uiPriority="46"/>
+    <w:lsdException w:name="List Table 2 Accent 2" w:uiPriority="47"/>
+    <w:lsdException w:name="List Table 3 Accent 2" w:uiPriority="48"/>
+    <w:lsdException w:name="List Table 4 Accent 2" w:uiPriority="49"/>
+    <w:lsdException w:name="List Table 5 Dark Accent 2" w:uiPriority="50"/>
+    <w:lsdException w:name="List Table 6 Colorful Accent 2" w:uiPriority="51"/>
+    <w:lsdException w:name="List Table 7 Colorful Accent 2" w:uiPriority="52"/>
+    <w:lsdException w:name="List Table 1 Light Accent 3" w:uiPriority="46"/>
+    <w:lsdException w:name="List Table 2 Accent 3" w:uiPriority="47"/>
+    <w:lsdException w:name="List Table 3 Accent 3" w:uiPriority="48"/>
+    <w:lsdException w:name="List Table 4 Accent 3" w:uiPriority="49"/>
+    <w:lsdException w:name="List Table 5 Dark Accent 3" w:uiPriority="50"/>
+    <w:lsdException w:name="List Table 6 Colorful Accent 3" w:uiPriority="51"/>
+    <w:lsdException w:name="List Table 7 Colorful Accent 3" w:uiPriority="52"/>
+    <w:lsdException w:name="List Table 1 Light Accent 4" w:uiPriority="46"/>
+    <w:lsdException w:name="List Table 2 Accent 4" w:uiPriority="47"/>
+    <w:lsdException w:name="List Table 3 Accent 4" w:uiPriority="48"/>
+    <w:lsdException w:name="List Table 4 Accent 4" w:uiPriority="49"/>
+    <w:lsdException w:name="List Table 5 Dark Accent 4" w:uiPriority="50"/>
+    <w:lsdException w:name="List Table 6 Colorful Accent 4" w:uiPriority="51"/>
+    <w:lsdException w:name="List Table 7 Colorful Accent 4" w:uiPriority="52"/>
+    <w:lsdException w:name="List Table 1 Light Accent 5" w:uiPriority="46"/>
+    <w:lsdException w:name="List Table 2 Accent 5" w:uiPriority="47"/>
+    <w:lsdException w:name="List Table 3 Accent 5" w:uiPriority="48"/>
+    <w:lsdException w:name="List Table 4 Accent 5" w:uiPriority="49"/>
+    <w:lsdException w:name="List Table 5 Dark Accent 5" w:uiPriority="50"/>
+    <w:lsdException w:name="List Table 6 Colorful Accent 5" w:uiPriority="51"/>
+    <w:lsdException w:name="List Table 7 Colorful Accent 5" w:uiPriority="52"/>
+    <w:lsdException w:name="List Table 1 Light Accent 6" w:uiPriority="46"/>
+    <w:lsdException w:name="List Table 2 Accent 6" w:uiPriority="47"/>
+    <w:lsdException w:name="List Table 3 Accent 6" w:uiPriority="48"/>
+    <w:lsdException w:name="List Table 4 Accent 6" w:uiPriority="49"/>
+    <w:lsdException w:name="List Table 5 Dark Accent 6" w:uiPriority="50"/>
+    <w:lsdException w:name="List Table 6 Colorful Accent 6" w:uiPriority="51"/>
+    <w:lsdException w:name="List Table 7 Colorful Accent 6" w:uiPriority="52"/>
   </w:latentStyles>
   <w:style w:type="paragraph" w:default="1" w:styleId="Normal">
     <w:name w:val="Normal"/>
     <w:qFormat/>
     <w:rsid w:val="00F712E8"/>
+    <w:rPr>
+      <w:lang w:val="fr-CA"/>
+    </w:rPr>
   </w:style>
   <w:style w:type="character" w:default="1" w:styleId="Policepardfaut">
     <w:name w:val="Default Paragraph Font"/>
@@ -785,7 +1770,6 @@
     <w:uiPriority w:val="99"/>
     <w:semiHidden/>
     <w:unhideWhenUsed/>
-    <w:qFormat/>
     <w:tblPr>
       <w:tblInd w:w="0" w:type="dxa"/>
       <w:tblCellMar>
@@ -812,6 +1796,56 @@
       <w:ind w:left="720"/>
       <w:contextualSpacing/>
     </w:pPr>
+  </w:style>
+  <w:style w:type="paragraph" w:styleId="En-tte">
+    <w:name w:val="header"/>
+    <w:basedOn w:val="Normal"/>
+    <w:link w:val="En-tteCar"/>
+    <w:uiPriority w:val="99"/>
+    <w:unhideWhenUsed/>
+    <w:rsid w:val="00381F90"/>
+    <w:pPr>
+      <w:tabs>
+        <w:tab w:val="center" w:pos="4320"/>
+        <w:tab w:val="right" w:pos="8640"/>
+      </w:tabs>
+      <w:spacing w:after="0" w:line="240" w:lineRule="auto"/>
+    </w:pPr>
+  </w:style>
+  <w:style w:type="character" w:customStyle="1" w:styleId="En-tteCar">
+    <w:name w:val="En-tête Car"/>
+    <w:basedOn w:val="Policepardfaut"/>
+    <w:link w:val="En-tte"/>
+    <w:uiPriority w:val="99"/>
+    <w:rsid w:val="00381F90"/>
+    <w:rPr>
+      <w:lang w:val="fr-CA"/>
+    </w:rPr>
+  </w:style>
+  <w:style w:type="paragraph" w:styleId="Pieddepage">
+    <w:name w:val="footer"/>
+    <w:basedOn w:val="Normal"/>
+    <w:link w:val="PieddepageCar"/>
+    <w:uiPriority w:val="99"/>
+    <w:unhideWhenUsed/>
+    <w:rsid w:val="00381F90"/>
+    <w:pPr>
+      <w:tabs>
+        <w:tab w:val="center" w:pos="4320"/>
+        <w:tab w:val="right" w:pos="8640"/>
+      </w:tabs>
+      <w:spacing w:after="0" w:line="240" w:lineRule="auto"/>
+    </w:pPr>
+  </w:style>
+  <w:style w:type="character" w:customStyle="1" w:styleId="PieddepageCar">
+    <w:name w:val="Pied de page Car"/>
+    <w:basedOn w:val="Policepardfaut"/>
+    <w:link w:val="Pieddepage"/>
+    <w:uiPriority w:val="99"/>
+    <w:rsid w:val="00381F90"/>
+    <w:rPr>
+      <w:lang w:val="fr-CA"/>
+    </w:rPr>
   </w:style>
 </w:styles>
 </file>

</xml_diff>